<commit_message>
added review class and implementation
</commit_message>
<xml_diff>
--- a/public/messages/Messages.docx
+++ b/public/messages/Messages.docx
@@ -122,7 +122,7 @@
               <w:pStyle w:val="Heading8"/>
             </w:pPr>
             <w:r>
-              <w:t>Tuesday 21</w:t>
+              <w:t>Friday 24</w:t>
             </w:r>
             <w:r>
               <w:t xml:space="preserve"> April</w:t>
@@ -218,27 +218,293 @@
           </w:tcPr>
           <w:p>
             <w:pPr>
+              <w:pStyle w:val="BodyTextIndent"/>
               <w:tabs>
-                <w:tab w:val="left" w:pos="360"/>
+                <w:tab w:val="left" w:pos="1843"/>
               </w:tabs>
               <w:spacing w:after="120"/>
+              <w:ind w:left="0" w:firstLine="0"/>
               <w:jc w:val="both"/>
               <w:rPr>
                 <w:rFonts w:ascii="Arial" w:hAnsi="Arial" w:cs="Arial"/>
-                <w:sz w:val="20"/>
-              </w:rPr>
-            </w:pPr>
-            <w:r>
-              <w:rPr>
-                <w:rFonts w:ascii="Arial" w:hAnsi="Arial" w:cs="Arial"/>
                 <w:b/>
                 <w:sz w:val="20"/>
               </w:rPr>
-              <w:t>Year 8</w:t>
-            </w:r>
-            <w:r>
-              <w:rPr>
-                <w:rFonts w:ascii="Arial" w:hAnsi="Arial" w:cs="Arial"/>
+            </w:pPr>
+            <w:r>
+              <w:rPr>
+                <w:rFonts w:ascii="Arial" w:hAnsi="Arial" w:cs="Arial"/>
+                <w:sz w:val="20"/>
+              </w:rPr>
+              <w:t>Houses of Parliament reward trip for Executive Committee students accompanied by Mr A Farrugia and Mrs E Williams leaving at 8.30am.  See published information (Bulletin) for details.</w:t>
+            </w:r>
+          </w:p>
+        </w:tc>
+      </w:tr>
+      <w:tr>
+        <w:tc>
+          <w:tcPr>
+            <w:tcW w:w="292" w:type="dxa"/>
+            <w:tcMar>
+              <w:left w:w="0" w:type="dxa"/>
+              <w:right w:w="0" w:type="dxa"/>
+            </w:tcMar>
+          </w:tcPr>
+          <w:p>
+            <w:pPr>
+              <w:numPr>
+                <w:ilvl w:val="0"/>
+                <w:numId w:val="1"/>
+              </w:numPr>
+              <w:spacing w:after="120"/>
+              <w:rPr>
+                <w:rFonts w:ascii="Arial" w:hAnsi="Arial" w:cs="Arial"/>
+                <w:sz w:val="20"/>
+              </w:rPr>
+            </w:pPr>
+          </w:p>
+        </w:tc>
+        <w:tc>
+          <w:tcPr>
+            <w:tcW w:w="6195" w:type="dxa"/>
+          </w:tcPr>
+          <w:p>
+            <w:pPr>
+              <w:pStyle w:val="BodyTextIndent"/>
+              <w:tabs>
+                <w:tab w:val="left" w:pos="1843"/>
+              </w:tabs>
+              <w:spacing w:after="120"/>
+              <w:ind w:left="0" w:firstLine="0"/>
+              <w:jc w:val="both"/>
+              <w:rPr>
+                <w:rFonts w:ascii="Arial" w:hAnsi="Arial" w:cs="Arial"/>
+                <w:sz w:val="20"/>
+              </w:rPr>
+            </w:pPr>
+            <w:r>
+              <w:rPr>
+                <w:rFonts w:ascii="Arial" w:hAnsi="Arial" w:cs="Arial"/>
+                <w:sz w:val="20"/>
+              </w:rPr>
+              <w:t xml:space="preserve">Ford Car Challenge Competition at Ford </w:t>
+            </w:r>
+            <w:proofErr w:type="spellStart"/>
+            <w:r>
+              <w:rPr>
+                <w:rFonts w:ascii="Arial" w:hAnsi="Arial" w:cs="Arial"/>
+                <w:sz w:val="20"/>
+              </w:rPr>
+              <w:t>Dunton</w:t>
+            </w:r>
+            <w:proofErr w:type="spellEnd"/>
+            <w:r>
+              <w:rPr>
+                <w:rFonts w:ascii="Arial" w:hAnsi="Arial" w:cs="Arial"/>
+                <w:sz w:val="20"/>
+              </w:rPr>
+              <w:t xml:space="preserve"> accompanied by Mr</w:t>
+            </w:r>
+            <w:r>
+              <w:rPr>
+                <w:rFonts w:ascii="Arial" w:hAnsi="Arial" w:cs="Arial"/>
+                <w:sz w:val="20"/>
+              </w:rPr>
+              <w:t> </w:t>
+            </w:r>
+            <w:r>
+              <w:rPr>
+                <w:rFonts w:ascii="Arial" w:hAnsi="Arial" w:cs="Arial"/>
+                <w:sz w:val="20"/>
+              </w:rPr>
+              <w:t xml:space="preserve">K Barnett and Miss </w:t>
+            </w:r>
+            <w:proofErr w:type="spellStart"/>
+            <w:r>
+              <w:rPr>
+                <w:rFonts w:ascii="Arial" w:hAnsi="Arial" w:cs="Arial"/>
+                <w:sz w:val="20"/>
+              </w:rPr>
+              <w:t>Dibbens</w:t>
+            </w:r>
+            <w:proofErr w:type="spellEnd"/>
+            <w:r>
+              <w:rPr>
+                <w:rFonts w:ascii="Arial" w:hAnsi="Arial" w:cs="Arial"/>
+                <w:sz w:val="20"/>
+              </w:rPr>
+              <w:t xml:space="preserve"> 8.20am – 4.30pm.  </w:t>
+            </w:r>
+            <w:r>
+              <w:rPr>
+                <w:rFonts w:ascii="Arial" w:hAnsi="Arial" w:cs="Arial"/>
+                <w:sz w:val="20"/>
+              </w:rPr>
+              <w:t xml:space="preserve">Students: </w:t>
+            </w:r>
+            <w:r>
+              <w:rPr>
+                <w:rFonts w:ascii="Arial" w:hAnsi="Arial" w:cs="Arial"/>
+                <w:color w:val="000000"/>
+                <w:sz w:val="20"/>
+                <w:lang w:val="en-US"/>
+              </w:rPr>
+              <w:t>Jack</w:t>
+            </w:r>
+            <w:r>
+              <w:rPr>
+                <w:rFonts w:ascii="Arial" w:hAnsi="Arial" w:cs="Arial"/>
+                <w:color w:val="000000"/>
+                <w:sz w:val="20"/>
+                <w:lang w:val="en-US"/>
+              </w:rPr>
+              <w:t> </w:t>
+            </w:r>
+            <w:r>
+              <w:rPr>
+                <w:rFonts w:ascii="Arial" w:hAnsi="Arial" w:cs="Arial"/>
+                <w:color w:val="000000"/>
+                <w:sz w:val="20"/>
+                <w:lang w:val="en-US"/>
+              </w:rPr>
+              <w:t xml:space="preserve">Francis 12e, Ben Golden 12c, Jake Orton 12e, Connor Farley 12b, Joshua Hudson 12b, Luke </w:t>
+            </w:r>
+            <w:proofErr w:type="spellStart"/>
+            <w:r>
+              <w:rPr>
+                <w:rFonts w:ascii="Arial" w:hAnsi="Arial" w:cs="Arial"/>
+                <w:color w:val="000000"/>
+                <w:sz w:val="20"/>
+                <w:lang w:val="en-US"/>
+              </w:rPr>
+              <w:t>Poulter</w:t>
+            </w:r>
+            <w:proofErr w:type="spellEnd"/>
+            <w:r>
+              <w:rPr>
+                <w:rFonts w:ascii="Arial" w:hAnsi="Arial" w:cs="Arial"/>
+                <w:color w:val="000000"/>
+                <w:sz w:val="20"/>
+                <w:lang w:val="en-US"/>
+              </w:rPr>
+              <w:t xml:space="preserve"> 12a, Ryan Dunn 12b</w:t>
+            </w:r>
+            <w:r>
+              <w:rPr>
+                <w:rFonts w:ascii="Arial" w:hAnsi="Arial" w:cs="Arial"/>
+                <w:color w:val="000000"/>
+                <w:sz w:val="20"/>
+                <w:lang w:val="en-US"/>
+              </w:rPr>
+              <w:t xml:space="preserve"> and</w:t>
+            </w:r>
+            <w:r>
+              <w:rPr>
+                <w:rFonts w:ascii="Arial" w:hAnsi="Arial" w:cs="Arial"/>
+                <w:color w:val="000000"/>
+                <w:sz w:val="20"/>
+                <w:lang w:val="en-US"/>
+              </w:rPr>
+              <w:t xml:space="preserve"> Kieran</w:t>
+            </w:r>
+            <w:r>
+              <w:rPr>
+                <w:rFonts w:ascii="Arial" w:hAnsi="Arial" w:cs="Arial"/>
+                <w:color w:val="000000"/>
+                <w:sz w:val="20"/>
+                <w:lang w:val="en-US"/>
+              </w:rPr>
+              <w:t> </w:t>
+            </w:r>
+            <w:r>
+              <w:rPr>
+                <w:rFonts w:ascii="Arial" w:hAnsi="Arial" w:cs="Arial"/>
+                <w:color w:val="000000"/>
+                <w:sz w:val="20"/>
+                <w:lang w:val="en-US"/>
+              </w:rPr>
+              <w:t>Roberts 12b</w:t>
+            </w:r>
+            <w:r>
+              <w:rPr>
+                <w:rFonts w:ascii="Arial" w:hAnsi="Arial" w:cs="Arial"/>
+                <w:color w:val="000000"/>
+                <w:sz w:val="20"/>
+                <w:lang w:val="en-US"/>
+              </w:rPr>
+              <w:t>.</w:t>
+            </w:r>
+          </w:p>
+        </w:tc>
+      </w:tr>
+      <w:tr>
+        <w:tc>
+          <w:tcPr>
+            <w:tcW w:w="292" w:type="dxa"/>
+            <w:tcMar>
+              <w:left w:w="0" w:type="dxa"/>
+              <w:right w:w="0" w:type="dxa"/>
+            </w:tcMar>
+          </w:tcPr>
+          <w:p>
+            <w:pPr>
+              <w:numPr>
+                <w:ilvl w:val="0"/>
+                <w:numId w:val="1"/>
+              </w:numPr>
+              <w:spacing w:after="120"/>
+              <w:rPr>
+                <w:rFonts w:ascii="Arial" w:hAnsi="Arial" w:cs="Arial"/>
+                <w:sz w:val="20"/>
+              </w:rPr>
+            </w:pPr>
+          </w:p>
+        </w:tc>
+        <w:tc>
+          <w:tcPr>
+            <w:tcW w:w="6195" w:type="dxa"/>
+          </w:tcPr>
+          <w:p>
+            <w:pPr>
+              <w:pStyle w:val="BodyTextIndent"/>
+              <w:tabs>
+                <w:tab w:val="left" w:pos="1843"/>
+              </w:tabs>
+              <w:spacing w:after="120"/>
+              <w:ind w:left="0" w:firstLine="0"/>
+              <w:jc w:val="both"/>
+              <w:rPr>
+                <w:rFonts w:ascii="Arial" w:hAnsi="Arial" w:cs="Arial"/>
+                <w:sz w:val="20"/>
+              </w:rPr>
+            </w:pPr>
+            <w:r>
+              <w:rPr>
+                <w:rFonts w:ascii="Arial" w:hAnsi="Arial" w:cs="Arial"/>
+                <w:b/>
+                <w:sz w:val="20"/>
+              </w:rPr>
+              <w:t>Sat 25/04/2015</w:t>
+            </w:r>
+            <w:r>
+              <w:rPr>
+                <w:rFonts w:ascii="Arial" w:hAnsi="Arial" w:cs="Arial"/>
+                <w:b/>
+                <w:sz w:val="20"/>
+              </w:rPr>
+              <w:tab/>
+            </w:r>
+            <w:r>
+              <w:rPr>
+                <w:rFonts w:ascii="Arial" w:hAnsi="Arial" w:cs="Arial"/>
+                <w:sz w:val="20"/>
+              </w:rPr>
+              <w:t>9.30am – 12.30pm</w:t>
+            </w:r>
+            <w:r>
+              <w:rPr>
+                <w:rFonts w:ascii="Arial" w:hAnsi="Arial" w:cs="Arial"/>
+                <w:b/>
                 <w:sz w:val="20"/>
               </w:rPr>
               <w:t xml:space="preserve"> </w:t>
@@ -246,10 +512,9 @@
             <w:r>
               <w:rPr>
                 <w:rFonts w:ascii="Arial" w:hAnsi="Arial" w:cs="Arial"/>
-                <w:b/>
-                <w:sz w:val="20"/>
-              </w:rPr>
-              <w:t>Assembly to be held in the East Hall due to exams.</w:t>
+                <w:sz w:val="20"/>
+              </w:rPr>
+              <w:t>GCSE Sociology and Citizenship sessions.</w:t>
             </w:r>
           </w:p>
         </w:tc>
@@ -288,6 +553,7 @@
             <w:pPr>
               <w:tabs>
                 <w:tab w:val="left" w:pos="360"/>
+                <w:tab w:val="left" w:pos="1857"/>
               </w:tabs>
               <w:spacing w:after="120"/>
               <w:jc w:val="both"/>
@@ -299,154 +565,25 @@
             <w:r>
               <w:rPr>
                 <w:rFonts w:ascii="Arial" w:hAnsi="Arial" w:cs="Arial"/>
-                <w:sz w:val="20"/>
-              </w:rPr>
-              <w:t>Mr T Moss on course all day.</w:t>
-            </w:r>
-          </w:p>
-        </w:tc>
-      </w:tr>
-      <w:tr>
-        <w:tc>
-          <w:tcPr>
-            <w:tcW w:w="292" w:type="dxa"/>
-            <w:tcMar>
-              <w:left w:w="0" w:type="dxa"/>
-              <w:right w:w="0" w:type="dxa"/>
-            </w:tcMar>
-          </w:tcPr>
-          <w:p>
-            <w:pPr>
-              <w:numPr>
-                <w:ilvl w:val="0"/>
-                <w:numId w:val="1"/>
-              </w:numPr>
-              <w:tabs>
-                <w:tab w:val="left" w:pos="360"/>
-              </w:tabs>
-              <w:spacing w:after="120"/>
-              <w:rPr>
-                <w:rFonts w:ascii="Arial" w:hAnsi="Arial" w:cs="Arial"/>
-                <w:sz w:val="20"/>
-              </w:rPr>
-            </w:pPr>
-          </w:p>
-        </w:tc>
-        <w:tc>
-          <w:tcPr>
-            <w:tcW w:w="6195" w:type="dxa"/>
-          </w:tcPr>
-          <w:p>
-            <w:pPr>
-              <w:tabs>
-                <w:tab w:val="left" w:pos="360"/>
-              </w:tabs>
-              <w:spacing w:after="120"/>
-              <w:jc w:val="both"/>
-              <w:rPr>
-                <w:rFonts w:ascii="Arial" w:hAnsi="Arial" w:cs="Arial"/>
-                <w:sz w:val="20"/>
-              </w:rPr>
-            </w:pPr>
-            <w:r>
-              <w:rPr>
-                <w:rFonts w:ascii="Arial" w:hAnsi="Arial" w:cs="Arial"/>
-                <w:sz w:val="20"/>
-              </w:rPr>
-              <w:t>West Dining area closed all day due to exams.</w:t>
-            </w:r>
-          </w:p>
-        </w:tc>
-      </w:tr>
-      <w:tr>
-        <w:tc>
-          <w:tcPr>
-            <w:tcW w:w="292" w:type="dxa"/>
-            <w:tcMar>
-              <w:left w:w="0" w:type="dxa"/>
-              <w:right w:w="0" w:type="dxa"/>
-            </w:tcMar>
-          </w:tcPr>
-          <w:p>
-            <w:pPr>
-              <w:numPr>
-                <w:ilvl w:val="0"/>
-                <w:numId w:val="1"/>
-              </w:numPr>
-              <w:tabs>
-                <w:tab w:val="left" w:pos="360"/>
-              </w:tabs>
-              <w:spacing w:after="120"/>
-              <w:rPr>
-                <w:rFonts w:ascii="Arial" w:hAnsi="Arial" w:cs="Arial"/>
-                <w:sz w:val="20"/>
-              </w:rPr>
-            </w:pPr>
-          </w:p>
-        </w:tc>
-        <w:tc>
-          <w:tcPr>
-            <w:tcW w:w="6195" w:type="dxa"/>
-          </w:tcPr>
-          <w:p>
-            <w:pPr>
-              <w:tabs>
-                <w:tab w:val="left" w:pos="360"/>
-              </w:tabs>
-              <w:spacing w:after="120"/>
-              <w:jc w:val="both"/>
-              <w:rPr>
-                <w:rFonts w:ascii="Arial" w:hAnsi="Arial" w:cs="Arial"/>
-                <w:sz w:val="20"/>
-              </w:rPr>
-            </w:pPr>
-            <w:r>
-              <w:rPr>
-                <w:rFonts w:ascii="Arial" w:hAnsi="Arial" w:cs="Arial"/>
-                <w:sz w:val="20"/>
-              </w:rPr>
-              <w:t xml:space="preserve">Result of </w:t>
-            </w:r>
-            <w:r>
-              <w:rPr>
-                <w:rFonts w:ascii="Arial" w:hAnsi="Arial" w:cs="Arial"/>
-                <w:sz w:val="20"/>
-              </w:rPr>
-              <w:t>Year 10 Rugby away at Woodlands School</w:t>
-            </w:r>
-            <w:r>
-              <w:rPr>
-                <w:rFonts w:ascii="Arial" w:hAnsi="Arial" w:cs="Arial"/>
-                <w:sz w:val="20"/>
-              </w:rPr>
-              <w:t xml:space="preserve"> on Friday</w:t>
-            </w:r>
-            <w:r>
-              <w:rPr>
-                <w:rFonts w:ascii="Arial" w:hAnsi="Arial" w:cs="Arial"/>
-                <w:sz w:val="20"/>
-              </w:rPr>
-              <w:t>.</w:t>
-            </w:r>
-            <w:r>
-              <w:rPr>
-                <w:rFonts w:ascii="Arial" w:hAnsi="Arial" w:cs="Arial"/>
-                <w:sz w:val="20"/>
-              </w:rPr>
-              <w:t xml:space="preserve"> </w:t>
-            </w:r>
-            <w:r>
-              <w:rPr>
-                <w:color w:val="1F497D"/>
-              </w:rPr>
-              <w:t xml:space="preserve"> </w:t>
-            </w:r>
-            <w:r>
-              <w:rPr>
-                <w:rFonts w:ascii="Arial" w:hAnsi="Arial" w:cs="Arial"/>
-                <w:sz w:val="20"/>
-              </w:rPr>
-              <w:t>Beauchamps lost both matches to Woodlands (4 tries to 1) and Bromfords (3-1).  The boys did okay. Sola Williams scored both our tries, and was our Man of the Tournament.</w:t>
+                <w:b/>
+                <w:sz w:val="20"/>
+              </w:rPr>
+              <w:t>Sat 25/04/2015</w:t>
+            </w:r>
+            <w:r>
+              <w:rPr>
+                <w:rFonts w:ascii="Arial" w:hAnsi="Arial" w:cs="Arial"/>
+                <w:b/>
+                <w:sz w:val="20"/>
+              </w:rPr>
+              <w:tab/>
+            </w:r>
+            <w:r>
+              <w:rPr>
+                <w:rFonts w:ascii="Arial" w:hAnsi="Arial" w:cs="Arial"/>
+                <w:sz w:val="20"/>
+              </w:rPr>
+              <w:t>9.30am – 12.30pm Year 7 and 8 Maths extra tuition session with Miss L Howell in M5 and M6.</w:t>
             </w:r>
           </w:p>
         </w:tc>
@@ -494,7 +631,7 @@
     </w:p>
     <w:tbl>
       <w:tblPr>
-        <w:tblW w:w="0" w:type="auto"/>
+        <w:tblW w:w="6487" w:type="dxa"/>
         <w:tblLayout w:type="fixed"/>
         <w:tblLook w:val="0000" w:firstRow="0" w:lastRow="0" w:firstColumn="0" w:lastColumn="0" w:noHBand="0" w:noVBand="0"/>
       </w:tblPr>
@@ -546,105 +683,7 @@
                 <w:rFonts w:ascii="Arial" w:hAnsi="Arial" w:cs="Arial"/>
                 <w:sz w:val="20"/>
               </w:rPr>
-              <w:t>GCSE Textiles exam in Art 1 &amp; 2 (group 1) – see published information (Bulletin) for details.</w:t>
-            </w:r>
-          </w:p>
-        </w:tc>
-      </w:tr>
-      <w:tr>
-        <w:tc>
-          <w:tcPr>
-            <w:tcW w:w="292" w:type="dxa"/>
-            <w:tcMar>
-              <w:left w:w="0" w:type="dxa"/>
-              <w:right w:w="0" w:type="dxa"/>
-            </w:tcMar>
-          </w:tcPr>
-          <w:p>
-            <w:pPr>
-              <w:numPr>
-                <w:ilvl w:val="0"/>
-                <w:numId w:val="11"/>
-              </w:numPr>
-              <w:spacing w:after="120"/>
-              <w:rPr>
-                <w:rFonts w:ascii="Arial" w:hAnsi="Arial" w:cs="Arial"/>
-                <w:sz w:val="20"/>
-              </w:rPr>
-            </w:pPr>
-          </w:p>
-        </w:tc>
-        <w:tc>
-          <w:tcPr>
-            <w:tcW w:w="6195" w:type="dxa"/>
-          </w:tcPr>
-          <w:p>
-            <w:pPr>
-              <w:tabs>
-                <w:tab w:val="left" w:pos="360"/>
-              </w:tabs>
-              <w:spacing w:after="120"/>
-              <w:jc w:val="both"/>
-              <w:rPr>
-                <w:rFonts w:ascii="Arial" w:hAnsi="Arial" w:cs="Arial"/>
-                <w:sz w:val="20"/>
-              </w:rPr>
-            </w:pPr>
-            <w:r>
-              <w:rPr>
-                <w:rFonts w:ascii="Arial" w:hAnsi="Arial" w:cs="Arial"/>
-                <w:sz w:val="20"/>
-              </w:rPr>
-              <w:t>Pd1-2 Year 10 Mock Statistics exam in the West Hall and West Dining area.  See published information (Bulletin) for details.</w:t>
-            </w:r>
-          </w:p>
-        </w:tc>
-      </w:tr>
-      <w:tr>
-        <w:tc>
-          <w:tcPr>
-            <w:tcW w:w="292" w:type="dxa"/>
-            <w:tcMar>
-              <w:left w:w="0" w:type="dxa"/>
-              <w:right w:w="0" w:type="dxa"/>
-            </w:tcMar>
-          </w:tcPr>
-          <w:p>
-            <w:pPr>
-              <w:numPr>
-                <w:ilvl w:val="0"/>
-                <w:numId w:val="11"/>
-              </w:numPr>
-              <w:spacing w:after="120"/>
-              <w:rPr>
-                <w:rFonts w:ascii="Arial" w:hAnsi="Arial" w:cs="Arial"/>
-                <w:sz w:val="20"/>
-              </w:rPr>
-            </w:pPr>
-          </w:p>
-        </w:tc>
-        <w:tc>
-          <w:tcPr>
-            <w:tcW w:w="6195" w:type="dxa"/>
-          </w:tcPr>
-          <w:p>
-            <w:pPr>
-              <w:tabs>
-                <w:tab w:val="left" w:pos="360"/>
-              </w:tabs>
-              <w:spacing w:after="120"/>
-              <w:jc w:val="both"/>
-              <w:rPr>
-                <w:rFonts w:ascii="Arial" w:hAnsi="Arial" w:cs="Arial"/>
-                <w:sz w:val="20"/>
-              </w:rPr>
-            </w:pPr>
-            <w:r>
-              <w:rPr>
-                <w:rFonts w:ascii="Arial" w:hAnsi="Arial" w:cs="Arial"/>
-                <w:sz w:val="20"/>
-              </w:rPr>
-              <w:t>Pd3-4 Year 10 Mock Statistics exam in the West Hall and West Dining area.  See published information (Bulletin) for details.</w:t>
+              <w:t xml:space="preserve">GCSE Textiles exam in Art 1 &amp; 2 (group 2).  See published information (Bulletin) for details. </w:t>
             </w:r>
           </w:p>
         </w:tc>
@@ -725,7 +764,7 @@
                 <w:rFonts w:ascii="Arial" w:hAnsi="Arial" w:cs="Arial"/>
                 <w:sz w:val="20"/>
               </w:rPr>
-              <w:t>8.00</w:t>
+              <w:t>9.55</w:t>
             </w:r>
           </w:p>
         </w:tc>
@@ -747,7 +786,7 @@
                 <w:rFonts w:ascii="Arial" w:hAnsi="Arial" w:cs="Arial"/>
                 <w:sz w:val="20"/>
               </w:rPr>
-              <w:t>ECM team meeting in the Pastoral room.</w:t>
+              <w:t>Pastoral to conduct learning walk.</w:t>
             </w:r>
           </w:p>
         </w:tc>
@@ -774,7 +813,7 @@
                 <w:rFonts w:ascii="Arial" w:hAnsi="Arial" w:cs="Arial"/>
                 <w:sz w:val="20"/>
               </w:rPr>
-              <w:t>8.30</w:t>
+              <w:t>10.00</w:t>
             </w:r>
           </w:p>
         </w:tc>
@@ -796,7 +835,7 @@
                 <w:rFonts w:ascii="Arial" w:hAnsi="Arial" w:cs="Arial"/>
                 <w:sz w:val="20"/>
               </w:rPr>
-              <w:t>GCSE French revision session with Mr F Dambrine in L6 8.30am – 8.55am.</w:t>
+              <w:t>Mrs T Pepper to meet with Miss G Randall in Mrs Pepper’s office.</w:t>
             </w:r>
           </w:p>
         </w:tc>
@@ -823,7 +862,7 @@
                 <w:rFonts w:ascii="Arial" w:hAnsi="Arial" w:cs="Arial"/>
                 <w:sz w:val="20"/>
               </w:rPr>
-              <w:t>8.55</w:t>
+              <w:t>11.10</w:t>
             </w:r>
           </w:p>
         </w:tc>
@@ -845,7 +884,7 @@
                 <w:rFonts w:ascii="Arial" w:hAnsi="Arial" w:cs="Arial"/>
                 <w:sz w:val="20"/>
               </w:rPr>
-              <w:t>Mr C Carrott to attend ITT meeting off-site Pd1-3.</w:t>
+              <w:t>Mr A Liddell to conduct learning walk.</w:t>
             </w:r>
           </w:p>
         </w:tc>
@@ -872,7 +911,7 @@
                 <w:rFonts w:ascii="Arial" w:hAnsi="Arial" w:cs="Arial"/>
                 <w:sz w:val="20"/>
               </w:rPr>
-              <w:t>8.55</w:t>
+              <w:t>12.00</w:t>
             </w:r>
           </w:p>
         </w:tc>
@@ -894,7 +933,7 @@
                 <w:rFonts w:ascii="Arial" w:hAnsi="Arial" w:cs="Arial"/>
                 <w:sz w:val="20"/>
               </w:rPr>
-              <w:t>Pastoral to conduct learning walk.</w:t>
+              <w:t>Deadline for entries to be sent to Mrs J Chlopas for the Bulletin – please email Mrs L Pearson any item after this time to be included on the Daily Messages.</w:t>
             </w:r>
           </w:p>
         </w:tc>
@@ -921,7 +960,7 @@
                 <w:rFonts w:ascii="Arial" w:hAnsi="Arial" w:cs="Arial"/>
                 <w:sz w:val="20"/>
               </w:rPr>
-              <w:t>9.55</w:t>
+              <w:t>12.10</w:t>
             </w:r>
           </w:p>
         </w:tc>
@@ -943,7 +982,7 @@
                 <w:rFonts w:ascii="Arial" w:hAnsi="Arial" w:cs="Arial"/>
                 <w:sz w:val="20"/>
               </w:rPr>
-              <w:t>Miss A Farrar to conduct learning walk.</w:t>
+              <w:t>Mr D Carlton to conduct learning walk.</w:t>
             </w:r>
           </w:p>
         </w:tc>
@@ -970,7 +1009,7 @@
                 <w:rFonts w:ascii="Arial" w:hAnsi="Arial" w:cs="Arial"/>
                 <w:sz w:val="20"/>
               </w:rPr>
-              <w:t>11.10</w:t>
+              <w:t>1.10</w:t>
             </w:r>
           </w:p>
         </w:tc>
@@ -992,7 +1031,7 @@
                 <w:rFonts w:ascii="Arial" w:hAnsi="Arial" w:cs="Arial"/>
                 <w:sz w:val="20"/>
               </w:rPr>
-              <w:t>Mr C Carrott to conduct learning walk.</w:t>
+              <w:t>African Drumming Club with Mr R Byford in M1 1.10pm – 1.45pm.</w:t>
             </w:r>
           </w:p>
         </w:tc>
@@ -1019,7 +1058,7 @@
                 <w:rFonts w:ascii="Arial" w:hAnsi="Arial" w:cs="Arial"/>
                 <w:sz w:val="20"/>
               </w:rPr>
-              <w:t>12.10</w:t>
+              <w:t>1.45</w:t>
             </w:r>
           </w:p>
         </w:tc>
@@ -1041,7 +1080,7 @@
                 <w:rFonts w:ascii="Arial" w:hAnsi="Arial" w:cs="Arial"/>
                 <w:sz w:val="20"/>
               </w:rPr>
-              <w:t>Mr J Beaumont to conduct learning walk.</w:t>
+              <w:t>Mr N Sydenham/Mr R Hodges to conduct learning walk.</w:t>
             </w:r>
           </w:p>
         </w:tc>
@@ -1068,7 +1107,7 @@
                 <w:rFonts w:ascii="Arial" w:hAnsi="Arial" w:cs="Arial"/>
                 <w:sz w:val="20"/>
               </w:rPr>
-              <w:t>12.10</w:t>
+              <w:t>2.45</w:t>
             </w:r>
           </w:p>
         </w:tc>
@@ -1090,78 +1129,7 @@
                 <w:rFonts w:ascii="Arial" w:hAnsi="Arial" w:cs="Arial"/>
                 <w:sz w:val="20"/>
               </w:rPr>
-              <w:t xml:space="preserve">Mr J Meek to conduct a tour of the school for Year 5 student </w:t>
-            </w:r>
-            <w:proofErr w:type="spellStart"/>
-            <w:r>
-              <w:rPr>
-                <w:rFonts w:ascii="Arial" w:hAnsi="Arial" w:cs="Arial"/>
-                <w:sz w:val="20"/>
-              </w:rPr>
-              <w:t>Nayte</w:t>
-            </w:r>
-            <w:proofErr w:type="spellEnd"/>
-            <w:r>
-              <w:rPr>
-                <w:rFonts w:ascii="Arial" w:hAnsi="Arial" w:cs="Arial"/>
-                <w:sz w:val="20"/>
-              </w:rPr>
-              <w:t> </w:t>
-            </w:r>
-            <w:r>
-              <w:rPr>
-                <w:rFonts w:ascii="Arial" w:hAnsi="Arial" w:cs="Arial"/>
-                <w:sz w:val="20"/>
-              </w:rPr>
-              <w:t xml:space="preserve">Starr and Nikki </w:t>
-            </w:r>
-            <w:proofErr w:type="spellStart"/>
-            <w:r>
-              <w:rPr>
-                <w:rFonts w:ascii="Arial" w:hAnsi="Arial" w:cs="Arial"/>
-                <w:sz w:val="20"/>
-              </w:rPr>
-              <w:t>Jibb</w:t>
-            </w:r>
-            <w:proofErr w:type="spellEnd"/>
-            <w:r>
-              <w:rPr>
-                <w:rFonts w:ascii="Arial" w:hAnsi="Arial" w:cs="Arial"/>
-                <w:sz w:val="20"/>
-              </w:rPr>
-              <w:t xml:space="preserve">, </w:t>
-            </w:r>
-            <w:proofErr w:type="spellStart"/>
-            <w:r>
-              <w:rPr>
-                <w:rFonts w:ascii="Arial" w:hAnsi="Arial" w:cs="Arial"/>
-                <w:sz w:val="20"/>
-              </w:rPr>
-              <w:t>SENCo</w:t>
-            </w:r>
-            <w:proofErr w:type="spellEnd"/>
-            <w:r>
-              <w:rPr>
-                <w:rFonts w:ascii="Arial" w:hAnsi="Arial" w:cs="Arial"/>
-                <w:sz w:val="20"/>
-              </w:rPr>
-              <w:t xml:space="preserve"> </w:t>
-            </w:r>
-            <w:proofErr w:type="spellStart"/>
-            <w:r>
-              <w:rPr>
-                <w:rFonts w:ascii="Arial" w:hAnsi="Arial" w:cs="Arial"/>
-                <w:sz w:val="20"/>
-              </w:rPr>
-              <w:t>Pitsea</w:t>
-            </w:r>
-            <w:proofErr w:type="spellEnd"/>
-            <w:r>
-              <w:rPr>
-                <w:rFonts w:ascii="Arial" w:hAnsi="Arial" w:cs="Arial"/>
-                <w:sz w:val="20"/>
-              </w:rPr>
-              <w:t xml:space="preserve"> Junior School.</w:t>
+              <w:t>GCSE Psychology revision session with Mrs G Craig in L1 2.45pm – 3.30pm.</w:t>
             </w:r>
           </w:p>
         </w:tc>
@@ -1188,7 +1156,7 @@
                 <w:rFonts w:ascii="Arial" w:hAnsi="Arial" w:cs="Arial"/>
                 <w:sz w:val="20"/>
               </w:rPr>
-              <w:t>12.10</w:t>
+              <w:t>2.45</w:t>
             </w:r>
           </w:p>
         </w:tc>
@@ -1210,14 +1178,7 @@
                 <w:rFonts w:ascii="Arial" w:hAnsi="Arial" w:cs="Arial"/>
                 <w:sz w:val="20"/>
               </w:rPr>
-              <w:t>Mrs R Rees to observe Miss L Howell</w:t>
-            </w:r>
-            <w:r>
-              <w:rPr>
-                <w:rFonts w:ascii="Arial" w:hAnsi="Arial" w:cs="Arial"/>
-                <w:sz w:val="20"/>
-              </w:rPr>
-              <w:t>.</w:t>
+              <w:t>RE revision session with Miss S Tener in B2 2.45pm – 3.45pm.</w:t>
             </w:r>
           </w:p>
         </w:tc>
@@ -1244,7 +1205,7 @@
                 <w:rFonts w:ascii="Arial" w:hAnsi="Arial" w:cs="Arial"/>
                 <w:sz w:val="20"/>
               </w:rPr>
-              <w:t>1.10</w:t>
+              <w:t>2.45</w:t>
             </w:r>
           </w:p>
         </w:tc>
@@ -1266,14 +1227,7 @@
                 <w:rFonts w:ascii="Arial" w:hAnsi="Arial" w:cs="Arial"/>
                 <w:sz w:val="20"/>
               </w:rPr>
-              <w:t>Year 10 Maths Club with Mrs R Rees in M6</w:t>
-            </w:r>
-            <w:r>
-              <w:rPr>
-                <w:rFonts w:ascii="Arial" w:hAnsi="Arial" w:cs="Arial"/>
-                <w:sz w:val="20"/>
-              </w:rPr>
-              <w:t xml:space="preserve"> 1.10pm – 1.45pm.</w:t>
+              <w:t>Maths Club with Mr A Beedham in M2 2.45pm – 3.45pm.</w:t>
             </w:r>
           </w:p>
         </w:tc>
@@ -1300,7 +1254,7 @@
                 <w:rFonts w:ascii="Arial" w:hAnsi="Arial" w:cs="Arial"/>
                 <w:sz w:val="20"/>
               </w:rPr>
-              <w:t>1.10</w:t>
+              <w:t>2.45</w:t>
             </w:r>
           </w:p>
         </w:tc>
@@ -1322,14 +1276,7 @@
                 <w:rFonts w:ascii="Arial" w:hAnsi="Arial" w:cs="Arial"/>
                 <w:sz w:val="20"/>
               </w:rPr>
-              <w:t>Guitar and Flute Club with Mr R Byford in M1</w:t>
-            </w:r>
-            <w:r>
-              <w:rPr>
-                <w:rFonts w:ascii="Arial" w:hAnsi="Arial" w:cs="Arial"/>
-                <w:sz w:val="20"/>
-              </w:rPr>
-              <w:t xml:space="preserve"> 1.10pm – 1.45pm.</w:t>
+              <w:t>French Speaking and Writing revision session with Mrs A Flynn in L3 2.45pm – 3.45pm.</w:t>
             </w:r>
           </w:p>
         </w:tc>
@@ -1356,7 +1303,7 @@
                 <w:rFonts w:ascii="Arial" w:hAnsi="Arial" w:cs="Arial"/>
                 <w:sz w:val="20"/>
               </w:rPr>
-              <w:t>1.45</w:t>
+              <w:t>3.00</w:t>
             </w:r>
           </w:p>
         </w:tc>
@@ -1378,63 +1325,7 @@
                 <w:rFonts w:ascii="Arial" w:hAnsi="Arial" w:cs="Arial"/>
                 <w:sz w:val="20"/>
               </w:rPr>
-              <w:t>Mr M Leslie to conduct learning walk</w:t>
-            </w:r>
-            <w:r>
-              <w:rPr>
-                <w:rFonts w:ascii="Arial" w:hAnsi="Arial" w:cs="Arial"/>
-                <w:sz w:val="20"/>
-              </w:rPr>
-              <w:t>.</w:t>
-            </w:r>
-          </w:p>
-        </w:tc>
-      </w:tr>
-      <w:tr>
-        <w:tc>
-          <w:tcPr>
-            <w:tcW w:w="624" w:type="dxa"/>
-            <w:tcMar>
-              <w:left w:w="57" w:type="dxa"/>
-              <w:right w:w="57" w:type="dxa"/>
-            </w:tcMar>
-          </w:tcPr>
-          <w:p>
-            <w:pPr>
-              <w:spacing w:after="120"/>
-              <w:rPr>
-                <w:rFonts w:ascii="Arial" w:hAnsi="Arial" w:cs="Arial"/>
-                <w:sz w:val="20"/>
-              </w:rPr>
-            </w:pPr>
-            <w:r>
-              <w:rPr>
-                <w:rFonts w:ascii="Arial" w:hAnsi="Arial" w:cs="Arial"/>
-                <w:sz w:val="20"/>
-              </w:rPr>
-              <w:t>2.45</w:t>
-            </w:r>
-          </w:p>
-        </w:tc>
-        <w:tc>
-          <w:tcPr>
-            <w:tcW w:w="5954" w:type="dxa"/>
-          </w:tcPr>
-          <w:p>
-            <w:pPr>
-              <w:spacing w:after="120"/>
-              <w:jc w:val="both"/>
-              <w:rPr>
-                <w:rFonts w:ascii="Arial" w:hAnsi="Arial" w:cs="Arial"/>
-                <w:sz w:val="20"/>
-              </w:rPr>
-            </w:pPr>
-            <w:r>
-              <w:rPr>
-                <w:rFonts w:ascii="Arial" w:hAnsi="Arial" w:cs="Arial"/>
-                <w:sz w:val="20"/>
-              </w:rPr>
-              <w:t>French writing, reading and listening skills session with Miss</w:t>
+              <w:t>GCSE PE theory session with Miss H Stibbs, Mr C Bryan and Mr</w:t>
             </w:r>
             <w:r>
               <w:rPr>
@@ -1448,940 +1339,7 @@
                 <w:rFonts w:ascii="Arial" w:hAnsi="Arial" w:cs="Arial"/>
                 <w:sz w:val="20"/>
               </w:rPr>
-              <w:t>V</w:t>
-            </w:r>
-            <w:r>
-              <w:rPr>
-                <w:rFonts w:ascii="Arial" w:hAnsi="Arial" w:cs="Arial"/>
-                <w:sz w:val="20"/>
-              </w:rPr>
-              <w:t> </w:t>
-            </w:r>
-            <w:r>
-              <w:rPr>
-                <w:rFonts w:ascii="Arial" w:hAnsi="Arial" w:cs="Arial"/>
-                <w:sz w:val="20"/>
-              </w:rPr>
-              <w:t>Charlet in L5</w:t>
-            </w:r>
-            <w:r>
-              <w:rPr>
-                <w:rFonts w:ascii="Arial" w:hAnsi="Arial" w:cs="Arial"/>
-                <w:sz w:val="20"/>
-              </w:rPr>
-              <w:t xml:space="preserve"> 2.45pm – 3.15pm.</w:t>
-            </w:r>
-          </w:p>
-        </w:tc>
-      </w:tr>
-      <w:tr>
-        <w:tc>
-          <w:tcPr>
-            <w:tcW w:w="624" w:type="dxa"/>
-            <w:tcMar>
-              <w:left w:w="57" w:type="dxa"/>
-              <w:right w:w="57" w:type="dxa"/>
-            </w:tcMar>
-          </w:tcPr>
-          <w:p>
-            <w:pPr>
-              <w:spacing w:after="120"/>
-              <w:rPr>
-                <w:rFonts w:ascii="Arial" w:hAnsi="Arial" w:cs="Arial"/>
-                <w:sz w:val="20"/>
-              </w:rPr>
-            </w:pPr>
-            <w:r>
-              <w:rPr>
-                <w:rFonts w:ascii="Arial" w:hAnsi="Arial" w:cs="Arial"/>
-                <w:sz w:val="20"/>
-              </w:rPr>
-              <w:t>2.45</w:t>
-            </w:r>
-          </w:p>
-        </w:tc>
-        <w:tc>
-          <w:tcPr>
-            <w:tcW w:w="5954" w:type="dxa"/>
-          </w:tcPr>
-          <w:p>
-            <w:pPr>
-              <w:spacing w:after="120"/>
-              <w:jc w:val="both"/>
-              <w:rPr>
-                <w:rFonts w:ascii="Arial" w:hAnsi="Arial" w:cs="Arial"/>
-                <w:sz w:val="20"/>
-              </w:rPr>
-            </w:pPr>
-            <w:r>
-              <w:rPr>
-                <w:rFonts w:ascii="Arial" w:hAnsi="Arial" w:cs="Arial"/>
-                <w:sz w:val="20"/>
-              </w:rPr>
-              <w:t>English extra curriculum session with Mrs J Collier-Brown in A2 and Mrs C Wright in B4</w:t>
-            </w:r>
-            <w:r>
-              <w:rPr>
-                <w:rFonts w:ascii="Arial" w:hAnsi="Arial" w:cs="Arial"/>
-                <w:sz w:val="20"/>
-              </w:rPr>
-              <w:t xml:space="preserve"> 2.45pm – 3.30pm.</w:t>
-            </w:r>
-          </w:p>
-        </w:tc>
-      </w:tr>
-      <w:tr>
-        <w:tc>
-          <w:tcPr>
-            <w:tcW w:w="624" w:type="dxa"/>
-            <w:tcMar>
-              <w:left w:w="57" w:type="dxa"/>
-              <w:right w:w="57" w:type="dxa"/>
-            </w:tcMar>
-          </w:tcPr>
-          <w:p>
-            <w:pPr>
-              <w:spacing w:after="120"/>
-              <w:rPr>
-                <w:rFonts w:ascii="Arial" w:hAnsi="Arial" w:cs="Arial"/>
-                <w:sz w:val="20"/>
-              </w:rPr>
-            </w:pPr>
-            <w:r>
-              <w:rPr>
-                <w:rFonts w:ascii="Arial" w:hAnsi="Arial" w:cs="Arial"/>
-                <w:sz w:val="20"/>
-              </w:rPr>
-              <w:t>2.45</w:t>
-            </w:r>
-          </w:p>
-        </w:tc>
-        <w:tc>
-          <w:tcPr>
-            <w:tcW w:w="5954" w:type="dxa"/>
-          </w:tcPr>
-          <w:p>
-            <w:pPr>
-              <w:spacing w:after="120"/>
-              <w:jc w:val="both"/>
-              <w:rPr>
-                <w:rFonts w:ascii="Arial" w:hAnsi="Arial" w:cs="Arial"/>
-                <w:sz w:val="20"/>
-              </w:rPr>
-            </w:pPr>
-            <w:r>
-              <w:rPr>
-                <w:rFonts w:ascii="Arial" w:hAnsi="Arial" w:cs="Arial"/>
-                <w:sz w:val="20"/>
-              </w:rPr>
-              <w:t>French Speaking and Writing revision session with Mrs R Hunt in L3</w:t>
-            </w:r>
-            <w:r>
-              <w:rPr>
-                <w:rFonts w:ascii="Arial" w:hAnsi="Arial" w:cs="Arial"/>
-                <w:sz w:val="20"/>
-              </w:rPr>
-              <w:t xml:space="preserve"> 2.45pm – 3.45pm.</w:t>
-            </w:r>
-          </w:p>
-        </w:tc>
-      </w:tr>
-      <w:tr>
-        <w:tc>
-          <w:tcPr>
-            <w:tcW w:w="624" w:type="dxa"/>
-            <w:tcMar>
-              <w:left w:w="57" w:type="dxa"/>
-              <w:right w:w="57" w:type="dxa"/>
-            </w:tcMar>
-          </w:tcPr>
-          <w:p>
-            <w:pPr>
-              <w:spacing w:after="120"/>
-              <w:rPr>
-                <w:rFonts w:ascii="Arial" w:hAnsi="Arial" w:cs="Arial"/>
-                <w:sz w:val="20"/>
-              </w:rPr>
-            </w:pPr>
-            <w:r>
-              <w:rPr>
-                <w:rFonts w:ascii="Arial" w:hAnsi="Arial" w:cs="Arial"/>
-                <w:sz w:val="20"/>
-              </w:rPr>
-              <w:t>2.45</w:t>
-            </w:r>
-          </w:p>
-        </w:tc>
-        <w:tc>
-          <w:tcPr>
-            <w:tcW w:w="5954" w:type="dxa"/>
-          </w:tcPr>
-          <w:p>
-            <w:pPr>
-              <w:spacing w:after="120"/>
-              <w:jc w:val="both"/>
-              <w:rPr>
-                <w:rFonts w:ascii="Arial" w:hAnsi="Arial" w:cs="Arial"/>
-                <w:sz w:val="20"/>
-              </w:rPr>
-            </w:pPr>
-            <w:r>
-              <w:rPr>
-                <w:rFonts w:ascii="Arial" w:hAnsi="Arial" w:cs="Arial"/>
-                <w:sz w:val="20"/>
-              </w:rPr>
-              <w:t>Additional Physics revision with Mr T Kidman and Mrs S Davey in Lab 1</w:t>
-            </w:r>
-            <w:r>
-              <w:rPr>
-                <w:rFonts w:ascii="Arial" w:hAnsi="Arial" w:cs="Arial"/>
-                <w:sz w:val="20"/>
-              </w:rPr>
-              <w:t xml:space="preserve"> 2.45pm – 3.45pm.</w:t>
-            </w:r>
-          </w:p>
-        </w:tc>
-      </w:tr>
-      <w:tr>
-        <w:tc>
-          <w:tcPr>
-            <w:tcW w:w="624" w:type="dxa"/>
-            <w:tcMar>
-              <w:left w:w="57" w:type="dxa"/>
-              <w:right w:w="57" w:type="dxa"/>
-            </w:tcMar>
-          </w:tcPr>
-          <w:p>
-            <w:pPr>
-              <w:spacing w:after="120"/>
-              <w:rPr>
-                <w:rFonts w:ascii="Arial" w:hAnsi="Arial" w:cs="Arial"/>
-                <w:sz w:val="20"/>
-              </w:rPr>
-            </w:pPr>
-            <w:r>
-              <w:rPr>
-                <w:rFonts w:ascii="Arial" w:hAnsi="Arial" w:cs="Arial"/>
-                <w:sz w:val="20"/>
-              </w:rPr>
-              <w:lastRenderedPageBreak/>
-              <w:t>2.45</w:t>
-            </w:r>
-          </w:p>
-        </w:tc>
-        <w:tc>
-          <w:tcPr>
-            <w:tcW w:w="5954" w:type="dxa"/>
-          </w:tcPr>
-          <w:p>
-            <w:pPr>
-              <w:spacing w:after="120"/>
-              <w:jc w:val="both"/>
-              <w:rPr>
-                <w:rFonts w:ascii="Arial" w:hAnsi="Arial" w:cs="Arial"/>
-                <w:sz w:val="20"/>
-              </w:rPr>
-            </w:pPr>
-            <w:r>
-              <w:rPr>
-                <w:rFonts w:ascii="Arial" w:hAnsi="Arial" w:cs="Arial"/>
-                <w:sz w:val="20"/>
-              </w:rPr>
-              <w:t>Year 7 and 8 Maths session with Mr D Carlton in M7</w:t>
-            </w:r>
-            <w:r>
-              <w:rPr>
-                <w:rFonts w:ascii="Arial" w:hAnsi="Arial" w:cs="Arial"/>
-                <w:sz w:val="20"/>
-              </w:rPr>
-              <w:t xml:space="preserve"> 2.45pm – 3.45pm.</w:t>
-            </w:r>
-          </w:p>
-        </w:tc>
-      </w:tr>
-      <w:tr>
-        <w:tc>
-          <w:tcPr>
-            <w:tcW w:w="624" w:type="dxa"/>
-            <w:tcMar>
-              <w:left w:w="57" w:type="dxa"/>
-              <w:right w:w="57" w:type="dxa"/>
-            </w:tcMar>
-          </w:tcPr>
-          <w:p>
-            <w:pPr>
-              <w:spacing w:after="120"/>
-              <w:rPr>
-                <w:rFonts w:ascii="Arial" w:hAnsi="Arial" w:cs="Arial"/>
-                <w:sz w:val="20"/>
-              </w:rPr>
-            </w:pPr>
-            <w:r>
-              <w:rPr>
-                <w:rFonts w:ascii="Arial" w:hAnsi="Arial" w:cs="Arial"/>
-                <w:sz w:val="20"/>
-              </w:rPr>
-              <w:t>2.45</w:t>
-            </w:r>
-          </w:p>
-        </w:tc>
-        <w:tc>
-          <w:tcPr>
-            <w:tcW w:w="5954" w:type="dxa"/>
-          </w:tcPr>
-          <w:p>
-            <w:pPr>
-              <w:spacing w:after="120"/>
-              <w:jc w:val="both"/>
-              <w:rPr>
-                <w:rFonts w:ascii="Arial" w:hAnsi="Arial" w:cs="Arial"/>
-                <w:sz w:val="20"/>
-              </w:rPr>
-            </w:pPr>
-            <w:r>
-              <w:rPr>
-                <w:rFonts w:ascii="Arial" w:hAnsi="Arial" w:cs="Arial"/>
-                <w:sz w:val="20"/>
-              </w:rPr>
-              <w:t>Year 9 Maths revision session with Mrs R Rees in M6</w:t>
-            </w:r>
-            <w:r>
-              <w:rPr>
-                <w:rFonts w:ascii="Arial" w:hAnsi="Arial" w:cs="Arial"/>
-                <w:sz w:val="20"/>
-              </w:rPr>
-              <w:t xml:space="preserve"> 2.45pm – 3.45pm.</w:t>
-            </w:r>
-          </w:p>
-        </w:tc>
-      </w:tr>
-      <w:tr>
-        <w:tc>
-          <w:tcPr>
-            <w:tcW w:w="624" w:type="dxa"/>
-            <w:tcMar>
-              <w:left w:w="57" w:type="dxa"/>
-              <w:right w:w="57" w:type="dxa"/>
-            </w:tcMar>
-          </w:tcPr>
-          <w:p>
-            <w:pPr>
-              <w:spacing w:after="120"/>
-              <w:rPr>
-                <w:rFonts w:ascii="Arial" w:hAnsi="Arial" w:cs="Arial"/>
-                <w:sz w:val="20"/>
-              </w:rPr>
-            </w:pPr>
-            <w:r>
-              <w:rPr>
-                <w:rFonts w:ascii="Arial" w:hAnsi="Arial" w:cs="Arial"/>
-                <w:sz w:val="20"/>
-              </w:rPr>
-              <w:t>2.45</w:t>
-            </w:r>
-          </w:p>
-        </w:tc>
-        <w:tc>
-          <w:tcPr>
-            <w:tcW w:w="5954" w:type="dxa"/>
-          </w:tcPr>
-          <w:p>
-            <w:pPr>
-              <w:spacing w:after="120"/>
-              <w:jc w:val="both"/>
-              <w:rPr>
-                <w:rFonts w:ascii="Arial" w:hAnsi="Arial" w:cs="Arial"/>
-                <w:sz w:val="20"/>
-              </w:rPr>
-            </w:pPr>
-            <w:r>
-              <w:rPr>
-                <w:rFonts w:ascii="Arial" w:hAnsi="Arial" w:cs="Arial"/>
-                <w:sz w:val="20"/>
-              </w:rPr>
-              <w:t>RE revision session with Miss S Tener in B1</w:t>
-            </w:r>
-            <w:r>
-              <w:rPr>
-                <w:rFonts w:ascii="Arial" w:hAnsi="Arial" w:cs="Arial"/>
-                <w:sz w:val="20"/>
-              </w:rPr>
-              <w:t xml:space="preserve"> 2.45pm – 3.45pm.</w:t>
-            </w:r>
-          </w:p>
-        </w:tc>
-      </w:tr>
-      <w:tr>
-        <w:tc>
-          <w:tcPr>
-            <w:tcW w:w="624" w:type="dxa"/>
-            <w:tcMar>
-              <w:left w:w="57" w:type="dxa"/>
-              <w:right w:w="57" w:type="dxa"/>
-            </w:tcMar>
-          </w:tcPr>
-          <w:p>
-            <w:pPr>
-              <w:spacing w:after="120"/>
-              <w:rPr>
-                <w:rFonts w:ascii="Arial" w:hAnsi="Arial" w:cs="Arial"/>
-                <w:sz w:val="20"/>
-              </w:rPr>
-            </w:pPr>
-            <w:r>
-              <w:rPr>
-                <w:rFonts w:ascii="Arial" w:hAnsi="Arial" w:cs="Arial"/>
-                <w:sz w:val="20"/>
-              </w:rPr>
-              <w:t>2.45</w:t>
-            </w:r>
-          </w:p>
-        </w:tc>
-        <w:tc>
-          <w:tcPr>
-            <w:tcW w:w="5954" w:type="dxa"/>
-          </w:tcPr>
-          <w:p>
-            <w:pPr>
-              <w:spacing w:after="120"/>
-              <w:jc w:val="both"/>
-              <w:rPr>
-                <w:rFonts w:ascii="Arial" w:hAnsi="Arial" w:cs="Arial"/>
-                <w:sz w:val="20"/>
-              </w:rPr>
-            </w:pPr>
-            <w:r>
-              <w:rPr>
-                <w:rFonts w:ascii="Arial" w:hAnsi="Arial" w:cs="Arial"/>
-                <w:sz w:val="20"/>
-              </w:rPr>
-              <w:t>GCSE History intervention session with Mrs I Butler in C3 Mrs</w:t>
-            </w:r>
-            <w:r>
-              <w:rPr>
-                <w:rFonts w:ascii="Arial" w:hAnsi="Arial" w:cs="Arial"/>
-                <w:sz w:val="20"/>
-              </w:rPr>
-              <w:t> </w:t>
-            </w:r>
-            <w:r>
-              <w:rPr>
-                <w:rFonts w:ascii="Arial" w:hAnsi="Arial" w:cs="Arial"/>
-                <w:sz w:val="20"/>
-              </w:rPr>
-              <w:t>H</w:t>
-            </w:r>
-            <w:r>
-              <w:rPr>
-                <w:rFonts w:ascii="Arial" w:hAnsi="Arial" w:cs="Arial"/>
-                <w:sz w:val="20"/>
-              </w:rPr>
-              <w:t> </w:t>
-            </w:r>
-            <w:r>
-              <w:rPr>
-                <w:rFonts w:ascii="Arial" w:hAnsi="Arial" w:cs="Arial"/>
-                <w:sz w:val="20"/>
-              </w:rPr>
-              <w:t>Tweedie in C4 and Mr D Hickey in C1</w:t>
-            </w:r>
-            <w:r>
-              <w:rPr>
-                <w:rFonts w:ascii="Arial" w:hAnsi="Arial" w:cs="Arial"/>
-                <w:sz w:val="20"/>
-              </w:rPr>
-              <w:t xml:space="preserve"> 2.45pm – 3.45pm.</w:t>
-            </w:r>
-          </w:p>
-        </w:tc>
-      </w:tr>
-      <w:tr>
-        <w:tc>
-          <w:tcPr>
-            <w:tcW w:w="624" w:type="dxa"/>
-            <w:tcMar>
-              <w:left w:w="57" w:type="dxa"/>
-              <w:right w:w="57" w:type="dxa"/>
-            </w:tcMar>
-          </w:tcPr>
-          <w:p>
-            <w:pPr>
-              <w:spacing w:after="120"/>
-              <w:rPr>
-                <w:rFonts w:ascii="Arial" w:hAnsi="Arial" w:cs="Arial"/>
-                <w:sz w:val="20"/>
-              </w:rPr>
-            </w:pPr>
-            <w:r>
-              <w:rPr>
-                <w:rFonts w:ascii="Arial" w:hAnsi="Arial" w:cs="Arial"/>
-                <w:sz w:val="20"/>
-              </w:rPr>
-              <w:t>2.45</w:t>
-            </w:r>
-          </w:p>
-        </w:tc>
-        <w:tc>
-          <w:tcPr>
-            <w:tcW w:w="5954" w:type="dxa"/>
-          </w:tcPr>
-          <w:p>
-            <w:pPr>
-              <w:spacing w:after="120"/>
-              <w:jc w:val="both"/>
-              <w:rPr>
-                <w:rFonts w:ascii="Arial" w:hAnsi="Arial" w:cs="Arial"/>
-                <w:sz w:val="20"/>
-              </w:rPr>
-            </w:pPr>
-            <w:r>
-              <w:rPr>
-                <w:rFonts w:ascii="Arial" w:hAnsi="Arial" w:cs="Arial"/>
-                <w:sz w:val="20"/>
-              </w:rPr>
-              <w:t>Year 11 English revision session with Ms T Brabant in A4</w:t>
-            </w:r>
-            <w:r>
-              <w:rPr>
-                <w:rFonts w:ascii="Arial" w:hAnsi="Arial" w:cs="Arial"/>
-                <w:sz w:val="20"/>
-              </w:rPr>
-              <w:t xml:space="preserve"> 2.45pm – 3.45pm.</w:t>
-            </w:r>
-          </w:p>
-        </w:tc>
-      </w:tr>
-      <w:tr>
-        <w:tc>
-          <w:tcPr>
-            <w:tcW w:w="624" w:type="dxa"/>
-            <w:tcMar>
-              <w:left w:w="57" w:type="dxa"/>
-              <w:right w:w="57" w:type="dxa"/>
-            </w:tcMar>
-          </w:tcPr>
-          <w:p>
-            <w:pPr>
-              <w:spacing w:after="120"/>
-              <w:rPr>
-                <w:rFonts w:ascii="Arial" w:hAnsi="Arial" w:cs="Arial"/>
-                <w:sz w:val="20"/>
-              </w:rPr>
-            </w:pPr>
-            <w:r>
-              <w:rPr>
-                <w:rFonts w:ascii="Arial" w:hAnsi="Arial" w:cs="Arial"/>
-                <w:sz w:val="20"/>
-              </w:rPr>
-              <w:t>2.45</w:t>
-            </w:r>
-          </w:p>
-        </w:tc>
-        <w:tc>
-          <w:tcPr>
-            <w:tcW w:w="5954" w:type="dxa"/>
-          </w:tcPr>
-          <w:p>
-            <w:pPr>
-              <w:spacing w:after="120"/>
-              <w:jc w:val="both"/>
-              <w:rPr>
-                <w:rFonts w:ascii="Arial" w:hAnsi="Arial" w:cs="Arial"/>
-                <w:sz w:val="20"/>
-              </w:rPr>
-            </w:pPr>
-            <w:r>
-              <w:rPr>
-                <w:rFonts w:ascii="Arial" w:hAnsi="Arial" w:cs="Arial"/>
-                <w:sz w:val="20"/>
-              </w:rPr>
-              <w:t>AG&amp;T English session with Miss M Gladen in PC7</w:t>
-            </w:r>
-            <w:r>
-              <w:rPr>
-                <w:rFonts w:ascii="Arial" w:hAnsi="Arial" w:cs="Arial"/>
-                <w:sz w:val="20"/>
-              </w:rPr>
-              <w:t xml:space="preserve"> 2.45pm – 3.45pm.</w:t>
-            </w:r>
-          </w:p>
-        </w:tc>
-      </w:tr>
-      <w:tr>
-        <w:tc>
-          <w:tcPr>
-            <w:tcW w:w="624" w:type="dxa"/>
-            <w:tcMar>
-              <w:left w:w="57" w:type="dxa"/>
-              <w:right w:w="57" w:type="dxa"/>
-            </w:tcMar>
-          </w:tcPr>
-          <w:p>
-            <w:pPr>
-              <w:spacing w:after="120"/>
-              <w:rPr>
-                <w:rFonts w:ascii="Arial" w:hAnsi="Arial" w:cs="Arial"/>
-                <w:sz w:val="20"/>
-              </w:rPr>
-            </w:pPr>
-            <w:r>
-              <w:rPr>
-                <w:rFonts w:ascii="Arial" w:hAnsi="Arial" w:cs="Arial"/>
-                <w:sz w:val="20"/>
-              </w:rPr>
-              <w:t>3.00</w:t>
-            </w:r>
-          </w:p>
-        </w:tc>
-        <w:tc>
-          <w:tcPr>
-            <w:tcW w:w="5954" w:type="dxa"/>
-          </w:tcPr>
-          <w:p>
-            <w:pPr>
-              <w:spacing w:after="120"/>
-              <w:jc w:val="both"/>
-              <w:rPr>
-                <w:rFonts w:ascii="Arial" w:hAnsi="Arial" w:cs="Arial"/>
-                <w:sz w:val="20"/>
-              </w:rPr>
-            </w:pPr>
-            <w:r>
-              <w:rPr>
-                <w:rFonts w:ascii="Arial" w:hAnsi="Arial" w:cs="Arial"/>
-                <w:sz w:val="20"/>
-              </w:rPr>
-              <w:t>Year 11 ICT revision session with Mr C Carrott in PC4</w:t>
-            </w:r>
-            <w:r>
-              <w:rPr>
-                <w:rFonts w:ascii="Arial" w:hAnsi="Arial" w:cs="Arial"/>
-                <w:sz w:val="20"/>
-              </w:rPr>
-              <w:t xml:space="preserve"> 3.00pm – 4.00pm.</w:t>
-            </w:r>
-          </w:p>
-        </w:tc>
-      </w:tr>
-      <w:tr>
-        <w:tc>
-          <w:tcPr>
-            <w:tcW w:w="624" w:type="dxa"/>
-            <w:tcMar>
-              <w:left w:w="57" w:type="dxa"/>
-              <w:right w:w="57" w:type="dxa"/>
-            </w:tcMar>
-          </w:tcPr>
-          <w:p>
-            <w:pPr>
-              <w:spacing w:after="120"/>
-              <w:rPr>
-                <w:rFonts w:ascii="Arial" w:hAnsi="Arial" w:cs="Arial"/>
-                <w:sz w:val="20"/>
-              </w:rPr>
-            </w:pPr>
-            <w:r>
-              <w:rPr>
-                <w:rFonts w:ascii="Arial" w:hAnsi="Arial" w:cs="Arial"/>
-                <w:sz w:val="20"/>
-              </w:rPr>
-              <w:t>3.00</w:t>
-            </w:r>
-          </w:p>
-        </w:tc>
-        <w:tc>
-          <w:tcPr>
-            <w:tcW w:w="5954" w:type="dxa"/>
-          </w:tcPr>
-          <w:p>
-            <w:pPr>
-              <w:spacing w:after="120"/>
-              <w:jc w:val="both"/>
-              <w:rPr>
-                <w:rFonts w:ascii="Arial" w:hAnsi="Arial" w:cs="Arial"/>
-                <w:sz w:val="20"/>
-              </w:rPr>
-            </w:pPr>
-            <w:r>
-              <w:rPr>
-                <w:rFonts w:ascii="Arial" w:hAnsi="Arial" w:cs="Arial"/>
-                <w:sz w:val="20"/>
-              </w:rPr>
-              <w:t>Bloodhound Rocket Car Project with Mr K Barnett in Lab 3</w:t>
-            </w:r>
-            <w:r>
-              <w:rPr>
-                <w:rFonts w:ascii="Arial" w:hAnsi="Arial" w:cs="Arial"/>
-                <w:sz w:val="20"/>
-              </w:rPr>
-              <w:t xml:space="preserve"> 3.00pm – 4.00pm.</w:t>
-            </w:r>
-          </w:p>
-        </w:tc>
-      </w:tr>
-      <w:tr>
-        <w:tc>
-          <w:tcPr>
-            <w:tcW w:w="624" w:type="dxa"/>
-            <w:tcMar>
-              <w:left w:w="57" w:type="dxa"/>
-              <w:right w:w="57" w:type="dxa"/>
-            </w:tcMar>
-          </w:tcPr>
-          <w:p>
-            <w:pPr>
-              <w:spacing w:after="120"/>
-              <w:rPr>
-                <w:rFonts w:ascii="Arial" w:hAnsi="Arial" w:cs="Arial"/>
-                <w:sz w:val="20"/>
-              </w:rPr>
-            </w:pPr>
-            <w:r>
-              <w:rPr>
-                <w:rFonts w:ascii="Arial" w:hAnsi="Arial" w:cs="Arial"/>
-                <w:sz w:val="20"/>
-              </w:rPr>
-              <w:t>4.00</w:t>
-            </w:r>
-          </w:p>
-        </w:tc>
-        <w:tc>
-          <w:tcPr>
-            <w:tcW w:w="5954" w:type="dxa"/>
-          </w:tcPr>
-          <w:p>
-            <w:pPr>
-              <w:spacing w:after="120"/>
-              <w:jc w:val="both"/>
-              <w:rPr>
-                <w:rFonts w:ascii="Arial" w:hAnsi="Arial" w:cs="Arial"/>
-                <w:sz w:val="20"/>
-              </w:rPr>
-            </w:pPr>
-            <w:r>
-              <w:rPr>
-                <w:rFonts w:ascii="Arial" w:hAnsi="Arial" w:cs="Arial"/>
-                <w:sz w:val="20"/>
-              </w:rPr>
-              <w:t xml:space="preserve">Regional Final of Jack </w:t>
-            </w:r>
-            <w:proofErr w:type="spellStart"/>
-            <w:r>
-              <w:rPr>
-                <w:rFonts w:ascii="Arial" w:hAnsi="Arial" w:cs="Arial"/>
-                <w:sz w:val="20"/>
-              </w:rPr>
-              <w:t>Petchey</w:t>
-            </w:r>
-            <w:proofErr w:type="spellEnd"/>
-            <w:r>
-              <w:rPr>
-                <w:rFonts w:ascii="Arial" w:hAnsi="Arial" w:cs="Arial"/>
-                <w:sz w:val="20"/>
-              </w:rPr>
-              <w:t xml:space="preserve"> Challenge at Bromfords School </w:t>
-            </w:r>
-            <w:r>
-              <w:rPr>
-                <w:rFonts w:ascii="Arial" w:hAnsi="Arial" w:cs="Arial"/>
-                <w:sz w:val="20"/>
-              </w:rPr>
-              <w:t xml:space="preserve">4.00pm – 8.30pm </w:t>
-            </w:r>
-            <w:r>
-              <w:rPr>
-                <w:rFonts w:ascii="Arial" w:hAnsi="Arial" w:cs="Arial"/>
-                <w:sz w:val="20"/>
-              </w:rPr>
-              <w:t xml:space="preserve">accompanied by Mrs J Collier-Brown. Students: </w:t>
-            </w:r>
-            <w:proofErr w:type="spellStart"/>
-            <w:r>
-              <w:rPr>
-                <w:rFonts w:ascii="Arial" w:hAnsi="Arial" w:cs="Arial"/>
-                <w:sz w:val="20"/>
-              </w:rPr>
-              <w:t>Ruramai</w:t>
-            </w:r>
-            <w:proofErr w:type="spellEnd"/>
-            <w:r>
-              <w:rPr>
-                <w:rFonts w:ascii="Arial" w:hAnsi="Arial" w:cs="Arial"/>
-                <w:sz w:val="20"/>
-              </w:rPr>
-              <w:t xml:space="preserve"> </w:t>
-            </w:r>
-            <w:proofErr w:type="spellStart"/>
-            <w:r>
-              <w:rPr>
-                <w:rFonts w:ascii="Arial" w:hAnsi="Arial" w:cs="Arial"/>
-                <w:sz w:val="20"/>
-              </w:rPr>
-              <w:t>Kunaka</w:t>
-            </w:r>
-            <w:proofErr w:type="spellEnd"/>
-            <w:r>
-              <w:rPr>
-                <w:rFonts w:ascii="Arial" w:hAnsi="Arial" w:cs="Arial"/>
-                <w:sz w:val="20"/>
-              </w:rPr>
-              <w:t xml:space="preserve"> and Harry </w:t>
-            </w:r>
-            <w:proofErr w:type="spellStart"/>
-            <w:r>
-              <w:rPr>
-                <w:rFonts w:ascii="Arial" w:hAnsi="Arial" w:cs="Arial"/>
-                <w:sz w:val="20"/>
-              </w:rPr>
-              <w:t>Preece</w:t>
-            </w:r>
-            <w:proofErr w:type="spellEnd"/>
-            <w:r>
-              <w:rPr>
-                <w:rFonts w:ascii="Arial" w:hAnsi="Arial" w:cs="Arial"/>
-                <w:sz w:val="20"/>
-              </w:rPr>
-              <w:t>.</w:t>
-            </w:r>
-          </w:p>
-        </w:tc>
-      </w:tr>
-      <w:tr>
-        <w:tc>
-          <w:tcPr>
-            <w:tcW w:w="624" w:type="dxa"/>
-            <w:tcMar>
-              <w:left w:w="57" w:type="dxa"/>
-              <w:right w:w="57" w:type="dxa"/>
-            </w:tcMar>
-          </w:tcPr>
-          <w:p>
-            <w:pPr>
-              <w:spacing w:after="120"/>
-              <w:rPr>
-                <w:rFonts w:ascii="Arial" w:hAnsi="Arial" w:cs="Arial"/>
-                <w:sz w:val="20"/>
-              </w:rPr>
-            </w:pPr>
-            <w:r>
-              <w:rPr>
-                <w:rFonts w:ascii="Arial" w:hAnsi="Arial" w:cs="Arial"/>
-                <w:sz w:val="20"/>
-              </w:rPr>
-              <w:t>6.00</w:t>
-            </w:r>
-          </w:p>
-        </w:tc>
-        <w:tc>
-          <w:tcPr>
-            <w:tcW w:w="5954" w:type="dxa"/>
-          </w:tcPr>
-          <w:p>
-            <w:pPr>
-              <w:spacing w:after="120"/>
-              <w:jc w:val="both"/>
-              <w:rPr>
-                <w:rFonts w:ascii="Arial" w:hAnsi="Arial" w:cs="Arial"/>
-                <w:sz w:val="20"/>
-              </w:rPr>
-            </w:pPr>
-            <w:r>
-              <w:rPr>
-                <w:rFonts w:ascii="Arial" w:hAnsi="Arial" w:cs="Arial"/>
-                <w:sz w:val="20"/>
-              </w:rPr>
-              <w:t>Year 11 student and parent GCSE Maths course with Mr P Mower in PC6</w:t>
-            </w:r>
-            <w:r>
-              <w:rPr>
-                <w:rFonts w:ascii="Arial" w:hAnsi="Arial" w:cs="Arial"/>
-                <w:sz w:val="20"/>
-              </w:rPr>
-              <w:t xml:space="preserve"> 6.00pm – 8.00pm.</w:t>
-            </w:r>
-          </w:p>
-        </w:tc>
-      </w:tr>
-      <w:tr>
-        <w:tc>
-          <w:tcPr>
-            <w:tcW w:w="624" w:type="dxa"/>
-            <w:tcMar>
-              <w:left w:w="57" w:type="dxa"/>
-              <w:right w:w="57" w:type="dxa"/>
-            </w:tcMar>
-          </w:tcPr>
-          <w:p>
-            <w:pPr>
-              <w:spacing w:after="120"/>
-              <w:rPr>
-                <w:rFonts w:ascii="Arial" w:hAnsi="Arial" w:cs="Arial"/>
-                <w:sz w:val="20"/>
-              </w:rPr>
-            </w:pPr>
-            <w:r>
-              <w:rPr>
-                <w:rFonts w:ascii="Arial" w:hAnsi="Arial" w:cs="Arial"/>
-                <w:sz w:val="20"/>
-              </w:rPr>
-              <w:t>6.00</w:t>
-            </w:r>
-          </w:p>
-        </w:tc>
-        <w:tc>
-          <w:tcPr>
-            <w:tcW w:w="5954" w:type="dxa"/>
-          </w:tcPr>
-          <w:p>
-            <w:pPr>
-              <w:spacing w:after="120"/>
-              <w:jc w:val="both"/>
-              <w:rPr>
-                <w:rFonts w:ascii="Arial" w:hAnsi="Arial" w:cs="Arial"/>
-                <w:sz w:val="20"/>
-              </w:rPr>
-            </w:pPr>
-            <w:r>
-              <w:rPr>
-                <w:rFonts w:ascii="Arial" w:hAnsi="Arial" w:cs="Arial"/>
-                <w:sz w:val="20"/>
-              </w:rPr>
-              <w:t>Intermediate Art and Observational Drawing course with Mr</w:t>
-            </w:r>
-            <w:r>
-              <w:rPr>
-                <w:rFonts w:ascii="Arial" w:hAnsi="Arial" w:cs="Arial"/>
-                <w:sz w:val="20"/>
-              </w:rPr>
-              <w:t> </w:t>
-            </w:r>
-            <w:r>
-              <w:rPr>
-                <w:rFonts w:ascii="Arial" w:hAnsi="Arial" w:cs="Arial"/>
-                <w:sz w:val="20"/>
-              </w:rPr>
-              <w:t>J</w:t>
-            </w:r>
-            <w:r>
-              <w:rPr>
-                <w:rFonts w:ascii="Arial" w:hAnsi="Arial" w:cs="Arial"/>
-                <w:sz w:val="20"/>
-              </w:rPr>
-              <w:t> </w:t>
-            </w:r>
-            <w:r>
-              <w:rPr>
-                <w:rFonts w:ascii="Arial" w:hAnsi="Arial" w:cs="Arial"/>
-                <w:sz w:val="20"/>
-              </w:rPr>
-              <w:t>Witchall in Art 1</w:t>
-            </w:r>
-            <w:r>
-              <w:rPr>
-                <w:rFonts w:ascii="Arial" w:hAnsi="Arial" w:cs="Arial"/>
-                <w:sz w:val="20"/>
-              </w:rPr>
-              <w:t xml:space="preserve"> 6.00pm – 8.00pm.</w:t>
+              <w:t>M Leslie in EX2 3.00pm – 4.00pm.</w:t>
             </w:r>
           </w:p>
         </w:tc>
@@ -2414,6 +1372,7 @@
         <w:rPr>
           <w:sz w:val="24"/>
         </w:rPr>
+        <w:lastRenderedPageBreak/>
         <w:t>THANKS</w:t>
       </w:r>
     </w:p>
@@ -2460,6 +1419,9 @@
           </w:tcPr>
           <w:p>
             <w:pPr>
+              <w:tabs>
+                <w:tab w:val="left" w:pos="360"/>
+              </w:tabs>
               <w:spacing w:after="120"/>
               <w:jc w:val="both"/>
               <w:rPr>
@@ -2479,14 +1441,14 @@
                 <w:rFonts w:ascii="Arial" w:hAnsi="Arial" w:cs="Arial"/>
                 <w:sz w:val="20"/>
               </w:rPr>
-              <w:t>Robin</w:t>
-            </w:r>
-            <w:r>
-              <w:rPr>
-                <w:rFonts w:ascii="Arial" w:hAnsi="Arial" w:cs="Arial"/>
-                <w:sz w:val="20"/>
-              </w:rPr>
-              <w:t xml:space="preserve"> Byford </w:t>
+              <w:t>Franck</w:t>
+            </w:r>
+            <w:r>
+              <w:rPr>
+                <w:rFonts w:ascii="Arial" w:hAnsi="Arial" w:cs="Arial"/>
+                <w:sz w:val="20"/>
+              </w:rPr>
+              <w:t xml:space="preserve"> Dambrine </w:t>
             </w:r>
             <w:r>
               <w:rPr>
@@ -2500,7 +1462,21 @@
                 <w:rFonts w:ascii="Arial" w:hAnsi="Arial" w:cs="Arial"/>
                 <w:sz w:val="20"/>
               </w:rPr>
-              <w:t xml:space="preserve">Choir practice </w:t>
+              <w:t xml:space="preserve">GCSE French revision session </w:t>
+            </w:r>
+            <w:r>
+              <w:rPr>
+                <w:rFonts w:ascii="Arial" w:hAnsi="Arial" w:cs="Arial"/>
+                <w:sz w:val="20"/>
+              </w:rPr>
+              <w:t xml:space="preserve">and </w:t>
+            </w:r>
+            <w:r>
+              <w:rPr>
+                <w:rFonts w:ascii="Arial" w:hAnsi="Arial" w:cs="Arial"/>
+                <w:sz w:val="20"/>
+              </w:rPr>
+              <w:t xml:space="preserve">French Speaking and Writing revision session </w:t>
             </w:r>
             <w:r>
               <w:rPr>
@@ -2563,14 +1539,14 @@
                 <w:rFonts w:ascii="Arial" w:hAnsi="Arial" w:cs="Arial"/>
                 <w:sz w:val="20"/>
               </w:rPr>
-              <w:t>Claire</w:t>
-            </w:r>
-            <w:r>
-              <w:rPr>
-                <w:rFonts w:ascii="Arial" w:hAnsi="Arial" w:cs="Arial"/>
-                <w:sz w:val="20"/>
-              </w:rPr>
-              <w:t xml:space="preserve"> Aitken </w:t>
+              <w:t>Rachel</w:t>
+            </w:r>
+            <w:r>
+              <w:rPr>
+                <w:rFonts w:ascii="Arial" w:hAnsi="Arial" w:cs="Arial"/>
+                <w:sz w:val="20"/>
+              </w:rPr>
+              <w:t xml:space="preserve"> Hunt </w:t>
             </w:r>
             <w:r>
               <w:rPr>
@@ -2584,7 +1560,7 @@
                 <w:rFonts w:ascii="Arial" w:hAnsi="Arial" w:cs="Arial"/>
                 <w:sz w:val="20"/>
               </w:rPr>
-              <w:t xml:space="preserve">Year 12 targeted Geography revision session </w:t>
+              <w:t xml:space="preserve">Year 8 French Spelling Bee competition </w:t>
             </w:r>
             <w:r>
               <w:rPr>
@@ -2647,14 +1623,14 @@
                 <w:rFonts w:ascii="Arial" w:hAnsi="Arial" w:cs="Arial"/>
                 <w:sz w:val="20"/>
               </w:rPr>
-              <w:t>Grace</w:t>
-            </w:r>
-            <w:r>
-              <w:rPr>
-                <w:rFonts w:ascii="Arial" w:hAnsi="Arial" w:cs="Arial"/>
-                <w:sz w:val="20"/>
-              </w:rPr>
-              <w:t xml:space="preserve"> Craig </w:t>
+              <w:t>Rebekah</w:t>
+            </w:r>
+            <w:r>
+              <w:rPr>
+                <w:rFonts w:ascii="Arial" w:hAnsi="Arial" w:cs="Arial"/>
+                <w:sz w:val="20"/>
+              </w:rPr>
+              <w:t xml:space="preserve"> Rees </w:t>
             </w:r>
             <w:r>
               <w:rPr>
@@ -2668,7 +1644,21 @@
                 <w:rFonts w:ascii="Arial" w:hAnsi="Arial" w:cs="Arial"/>
                 <w:sz w:val="20"/>
               </w:rPr>
-              <w:t xml:space="preserve">GCSE Psychology revision session </w:t>
+              <w:t xml:space="preserve">Year 9 Maths Club </w:t>
+            </w:r>
+            <w:r>
+              <w:rPr>
+                <w:rFonts w:ascii="Arial" w:hAnsi="Arial" w:cs="Arial"/>
+                <w:sz w:val="20"/>
+              </w:rPr>
+              <w:t xml:space="preserve">and the </w:t>
+            </w:r>
+            <w:r>
+              <w:rPr>
+                <w:rFonts w:ascii="Arial" w:hAnsi="Arial" w:cs="Arial"/>
+                <w:sz w:val="20"/>
+              </w:rPr>
+              <w:t xml:space="preserve">Year 10 Maths/Statistics session </w:t>
             </w:r>
             <w:r>
               <w:rPr>
@@ -2731,14 +1721,7 @@
                 <w:rFonts w:ascii="Arial" w:hAnsi="Arial" w:cs="Arial"/>
                 <w:sz w:val="20"/>
               </w:rPr>
-              <w:t>Sarah</w:t>
-            </w:r>
-            <w:r>
-              <w:rPr>
-                <w:rFonts w:ascii="Arial" w:hAnsi="Arial" w:cs="Arial"/>
-                <w:sz w:val="20"/>
-              </w:rPr>
-              <w:t xml:space="preserve"> Morgan </w:t>
+              <w:t xml:space="preserve">Mr R Byford </w:t>
             </w:r>
             <w:r>
               <w:rPr>
@@ -2752,7 +1735,21 @@
                 <w:rFonts w:ascii="Arial" w:hAnsi="Arial" w:cs="Arial"/>
                 <w:sz w:val="20"/>
               </w:rPr>
-              <w:t xml:space="preserve">Year 10 Food and Nutrition session </w:t>
+              <w:t xml:space="preserve">Choir practice </w:t>
+            </w:r>
+            <w:r>
+              <w:rPr>
+                <w:rFonts w:ascii="Arial" w:hAnsi="Arial" w:cs="Arial"/>
+                <w:sz w:val="20"/>
+              </w:rPr>
+              <w:t xml:space="preserve">and the </w:t>
+            </w:r>
+            <w:r>
+              <w:rPr>
+                <w:rFonts w:ascii="Arial" w:hAnsi="Arial" w:cs="Arial"/>
+                <w:sz w:val="20"/>
+              </w:rPr>
+              <w:t xml:space="preserve">Summer Production rehearsal </w:t>
             </w:r>
             <w:r>
               <w:rPr>
@@ -2808,14 +1805,21 @@
                 <w:rFonts w:ascii="Arial" w:hAnsi="Arial" w:cs="Arial"/>
                 <w:sz w:val="20"/>
               </w:rPr>
-              <w:t>Thank you to Kieron</w:t>
-            </w:r>
-            <w:r>
-              <w:rPr>
-                <w:rFonts w:ascii="Arial" w:hAnsi="Arial" w:cs="Arial"/>
-                <w:sz w:val="20"/>
-              </w:rPr>
-              <w:t xml:space="preserve"> Barnett </w:t>
+              <w:t xml:space="preserve">Thank you to </w:t>
+            </w:r>
+            <w:r>
+              <w:rPr>
+                <w:rFonts w:ascii="Arial" w:hAnsi="Arial" w:cs="Arial"/>
+                <w:sz w:val="20"/>
+              </w:rPr>
+              <w:t>Grace</w:t>
+            </w:r>
+            <w:r>
+              <w:rPr>
+                <w:rFonts w:ascii="Arial" w:hAnsi="Arial" w:cs="Arial"/>
+                <w:sz w:val="20"/>
+              </w:rPr>
+              <w:t xml:space="preserve"> Craig </w:t>
             </w:r>
             <w:r>
               <w:rPr>
@@ -2829,7 +1833,7 @@
                 <w:rFonts w:ascii="Arial" w:hAnsi="Arial" w:cs="Arial"/>
                 <w:sz w:val="20"/>
               </w:rPr>
-              <w:t xml:space="preserve">Core GCSE Physics revision </w:t>
+              <w:t xml:space="preserve">GCSE Psychology revision session </w:t>
             </w:r>
             <w:r>
               <w:rPr>
@@ -2885,14 +1889,21 @@
                 <w:rFonts w:ascii="Arial" w:hAnsi="Arial" w:cs="Arial"/>
                 <w:sz w:val="20"/>
               </w:rPr>
-              <w:t>Thank you to Daniel</w:t>
-            </w:r>
-            <w:r>
-              <w:rPr>
-                <w:rFonts w:ascii="Arial" w:hAnsi="Arial" w:cs="Arial"/>
-                <w:sz w:val="20"/>
-              </w:rPr>
-              <w:t xml:space="preserve"> Carlton </w:t>
+              <w:t xml:space="preserve">Thank you to </w:t>
+            </w:r>
+            <w:r>
+              <w:rPr>
+                <w:rFonts w:ascii="Arial" w:hAnsi="Arial" w:cs="Arial"/>
+                <w:sz w:val="20"/>
+              </w:rPr>
+              <w:t>Kay</w:t>
+            </w:r>
+            <w:r>
+              <w:rPr>
+                <w:rFonts w:ascii="Arial" w:hAnsi="Arial" w:cs="Arial"/>
+                <w:sz w:val="20"/>
+              </w:rPr>
+              <w:t xml:space="preserve"> Mills </w:t>
             </w:r>
             <w:r>
               <w:rPr>
@@ -2906,7 +1917,7 @@
                 <w:rFonts w:ascii="Arial" w:hAnsi="Arial" w:cs="Arial"/>
                 <w:sz w:val="20"/>
               </w:rPr>
-              <w:t xml:space="preserve">Year 11 Maths Foundation session </w:t>
+              <w:t xml:space="preserve">Media catch-up clinic </w:t>
             </w:r>
             <w:r>
               <w:rPr>
@@ -2962,14 +1973,21 @@
                 <w:rFonts w:ascii="Arial" w:hAnsi="Arial" w:cs="Arial"/>
                 <w:sz w:val="20"/>
               </w:rPr>
-              <w:t>Thank you to André</w:t>
-            </w:r>
-            <w:r>
-              <w:rPr>
-                <w:rFonts w:ascii="Arial" w:hAnsi="Arial" w:cs="Arial"/>
-                <w:sz w:val="20"/>
-              </w:rPr>
-              <w:t xml:space="preserve"> De Wet </w:t>
+              <w:t xml:space="preserve">Thank you to </w:t>
+            </w:r>
+            <w:r>
+              <w:rPr>
+                <w:rFonts w:ascii="Arial" w:hAnsi="Arial" w:cs="Arial"/>
+                <w:sz w:val="20"/>
+              </w:rPr>
+              <w:t>Simon</w:t>
+            </w:r>
+            <w:r>
+              <w:rPr>
+                <w:rFonts w:ascii="Arial" w:hAnsi="Arial" w:cs="Arial"/>
+                <w:sz w:val="20"/>
+              </w:rPr>
+              <w:t xml:space="preserve"> Jackson </w:t>
             </w:r>
             <w:r>
               <w:rPr>
@@ -2983,7 +2001,7 @@
                 <w:rFonts w:ascii="Arial" w:hAnsi="Arial" w:cs="Arial"/>
                 <w:sz w:val="20"/>
               </w:rPr>
-              <w:t xml:space="preserve">Product Design support session </w:t>
+              <w:t xml:space="preserve">Geography revision session </w:t>
             </w:r>
             <w:r>
               <w:rPr>
@@ -3039,14 +2057,21 @@
                 <w:rFonts w:ascii="Arial" w:hAnsi="Arial" w:cs="Arial"/>
                 <w:sz w:val="20"/>
               </w:rPr>
-              <w:t>Thank you to Gary</w:t>
-            </w:r>
-            <w:r>
-              <w:rPr>
-                <w:rFonts w:ascii="Arial" w:hAnsi="Arial" w:cs="Arial"/>
-                <w:sz w:val="20"/>
-              </w:rPr>
-              <w:t xml:space="preserve"> Jenkin-Smith </w:t>
+              <w:t xml:space="preserve">Thank you to </w:t>
+            </w:r>
+            <w:r>
+              <w:rPr>
+                <w:rFonts w:ascii="Arial" w:hAnsi="Arial" w:cs="Arial"/>
+                <w:sz w:val="20"/>
+              </w:rPr>
+              <w:t>Alison</w:t>
+            </w:r>
+            <w:r>
+              <w:rPr>
+                <w:rFonts w:ascii="Arial" w:hAnsi="Arial" w:cs="Arial"/>
+                <w:sz w:val="20"/>
+              </w:rPr>
+              <w:t xml:space="preserve"> Conway </w:t>
             </w:r>
             <w:r>
               <w:rPr>
@@ -3060,7 +2085,49 @@
                 <w:rFonts w:ascii="Arial" w:hAnsi="Arial" w:cs="Arial"/>
                 <w:sz w:val="20"/>
               </w:rPr>
-              <w:t xml:space="preserve">Year 8 AG&amp;T Cookery </w:t>
+              <w:t xml:space="preserve">GCSE History intervention session and </w:t>
+            </w:r>
+            <w:r>
+              <w:rPr>
+                <w:rFonts w:ascii="Arial" w:hAnsi="Arial" w:cs="Arial"/>
+                <w:sz w:val="20"/>
+              </w:rPr>
+              <w:t>Heather</w:t>
+            </w:r>
+            <w:r>
+              <w:rPr>
+                <w:rFonts w:ascii="Arial" w:hAnsi="Arial" w:cs="Arial"/>
+                <w:sz w:val="20"/>
+              </w:rPr>
+              <w:t xml:space="preserve"> Tweedie </w:t>
+            </w:r>
+            <w:r>
+              <w:rPr>
+                <w:rFonts w:ascii="Arial" w:hAnsi="Arial" w:cs="Arial"/>
+                <w:sz w:val="20"/>
+              </w:rPr>
+              <w:t xml:space="preserve">for the </w:t>
+            </w:r>
+            <w:r>
+              <w:rPr>
+                <w:rFonts w:ascii="Arial" w:hAnsi="Arial" w:cs="Arial"/>
+                <w:sz w:val="20"/>
+              </w:rPr>
+              <w:t xml:space="preserve">Sixth </w:t>
+            </w:r>
+            <w:r>
+              <w:rPr>
+                <w:rFonts w:ascii="Arial" w:hAnsi="Arial" w:cs="Arial"/>
+                <w:sz w:val="20"/>
+              </w:rPr>
+              <w:t>F</w:t>
+            </w:r>
+            <w:r>
+              <w:rPr>
+                <w:rFonts w:ascii="Arial" w:hAnsi="Arial" w:cs="Arial"/>
+                <w:sz w:val="20"/>
+              </w:rPr>
+              <w:t xml:space="preserve">orm intervention </w:t>
             </w:r>
             <w:r>
               <w:rPr>
@@ -3116,14 +2183,70 @@
                 <w:rFonts w:ascii="Arial" w:hAnsi="Arial" w:cs="Arial"/>
                 <w:sz w:val="20"/>
               </w:rPr>
-              <w:t>Thank you to Sally</w:t>
-            </w:r>
-            <w:r>
-              <w:rPr>
-                <w:rFonts w:ascii="Arial" w:hAnsi="Arial" w:cs="Arial"/>
-                <w:sz w:val="20"/>
-              </w:rPr>
-              <w:t xml:space="preserve"> Perkins </w:t>
+              <w:t xml:space="preserve">Thank you to </w:t>
+            </w:r>
+            <w:r>
+              <w:rPr>
+                <w:rFonts w:ascii="Arial" w:hAnsi="Arial" w:cs="Arial"/>
+                <w:sz w:val="20"/>
+              </w:rPr>
+              <w:t>Adam</w:t>
+            </w:r>
+            <w:r>
+              <w:rPr>
+                <w:rFonts w:ascii="Arial" w:hAnsi="Arial" w:cs="Arial"/>
+                <w:sz w:val="20"/>
+              </w:rPr>
+              <w:t xml:space="preserve"> Farrugia</w:t>
+            </w:r>
+            <w:r>
+              <w:rPr>
+                <w:rFonts w:ascii="Arial" w:hAnsi="Arial" w:cs="Arial"/>
+                <w:sz w:val="20"/>
+              </w:rPr>
+              <w:t>,</w:t>
+            </w:r>
+            <w:r>
+              <w:rPr>
+                <w:rFonts w:ascii="Arial" w:hAnsi="Arial" w:cs="Arial"/>
+                <w:sz w:val="20"/>
+              </w:rPr>
+              <w:t xml:space="preserve"> </w:t>
+            </w:r>
+            <w:r>
+              <w:rPr>
+                <w:rFonts w:ascii="Arial" w:hAnsi="Arial" w:cs="Arial"/>
+                <w:sz w:val="20"/>
+              </w:rPr>
+              <w:t>Nancy</w:t>
+            </w:r>
+            <w:r>
+              <w:rPr>
+                <w:rFonts w:ascii="Arial" w:hAnsi="Arial" w:cs="Arial"/>
+                <w:sz w:val="20"/>
+              </w:rPr>
+              <w:t> </w:t>
+            </w:r>
+            <w:r>
+              <w:rPr>
+                <w:rFonts w:ascii="Arial" w:hAnsi="Arial" w:cs="Arial"/>
+                <w:sz w:val="20"/>
+              </w:rPr>
+              <w:t xml:space="preserve">Dubb and </w:t>
+            </w:r>
+            <w:r>
+              <w:rPr>
+                <w:rFonts w:ascii="Arial" w:hAnsi="Arial" w:cs="Arial"/>
+                <w:sz w:val="20"/>
+              </w:rPr>
+              <w:t>Josh</w:t>
+            </w:r>
+            <w:r>
+              <w:rPr>
+                <w:rFonts w:ascii="Arial" w:hAnsi="Arial" w:cs="Arial"/>
+                <w:sz w:val="20"/>
+              </w:rPr>
+              <w:t xml:space="preserve"> Goodacre </w:t>
             </w:r>
             <w:r>
               <w:rPr>
@@ -3137,7 +2260,21 @@
                 <w:rFonts w:ascii="Arial" w:hAnsi="Arial" w:cs="Arial"/>
                 <w:sz w:val="20"/>
               </w:rPr>
-              <w:t xml:space="preserve">Premier League Reading Stars Club </w:t>
+              <w:t>Year 11 BTEC Business session</w:t>
+            </w:r>
+            <w:r>
+              <w:rPr>
+                <w:rFonts w:ascii="Arial" w:hAnsi="Arial" w:cs="Arial"/>
+                <w:sz w:val="20"/>
+              </w:rPr>
+              <w:t>s</w:t>
+            </w:r>
+            <w:r>
+              <w:rPr>
+                <w:rFonts w:ascii="Arial" w:hAnsi="Arial" w:cs="Arial"/>
+                <w:sz w:val="20"/>
+              </w:rPr>
+              <w:t xml:space="preserve"> </w:t>
             </w:r>
             <w:r>
               <w:rPr>
@@ -3193,14 +2330,23 @@
                 <w:rFonts w:ascii="Arial" w:hAnsi="Arial" w:cs="Arial"/>
                 <w:sz w:val="20"/>
               </w:rPr>
-              <w:t>Thank you to Tony</w:t>
-            </w:r>
-            <w:r>
-              <w:rPr>
-                <w:rFonts w:ascii="Arial" w:hAnsi="Arial" w:cs="Arial"/>
-                <w:sz w:val="20"/>
-              </w:rPr>
-              <w:t xml:space="preserve"> Chumbley </w:t>
+              <w:t xml:space="preserve">Thank you to </w:t>
+            </w:r>
+            <w:proofErr w:type="spellStart"/>
+            <w:r>
+              <w:rPr>
+                <w:rFonts w:ascii="Arial" w:hAnsi="Arial" w:cs="Arial"/>
+                <w:sz w:val="20"/>
+              </w:rPr>
+              <w:t>Andé</w:t>
+            </w:r>
+            <w:proofErr w:type="spellEnd"/>
+            <w:r>
+              <w:rPr>
+                <w:rFonts w:ascii="Arial" w:hAnsi="Arial" w:cs="Arial"/>
+                <w:sz w:val="20"/>
+              </w:rPr>
+              <w:t xml:space="preserve"> De Wet </w:t>
             </w:r>
             <w:r>
               <w:rPr>
@@ -3214,14 +2360,595 @@
                 <w:rFonts w:ascii="Arial" w:hAnsi="Arial" w:cs="Arial"/>
                 <w:sz w:val="20"/>
               </w:rPr>
-              <w:t xml:space="preserve">Year 13 Physics revision session </w:t>
-            </w:r>
-            <w:r>
-              <w:rPr>
-                <w:rFonts w:ascii="Arial" w:hAnsi="Arial" w:cs="Arial"/>
-                <w:sz w:val="20"/>
-              </w:rPr>
-              <w:t>yesterday.</w:t>
+              <w:t xml:space="preserve">Product Design support session </w:t>
+            </w:r>
+            <w:r>
+              <w:rPr>
+                <w:rFonts w:ascii="Arial" w:hAnsi="Arial" w:cs="Arial"/>
+                <w:sz w:val="20"/>
+              </w:rPr>
+              <w:t>yesterday</w:t>
+            </w:r>
+            <w:r>
+              <w:rPr>
+                <w:rFonts w:ascii="Arial" w:hAnsi="Arial" w:cs="Arial"/>
+                <w:sz w:val="20"/>
+              </w:rPr>
+              <w:t>.</w:t>
+            </w:r>
+          </w:p>
+        </w:tc>
+      </w:tr>
+      <w:tr>
+        <w:tc>
+          <w:tcPr>
+            <w:tcW w:w="392" w:type="dxa"/>
+          </w:tcPr>
+          <w:p>
+            <w:pPr>
+              <w:numPr>
+                <w:ilvl w:val="0"/>
+                <w:numId w:val="13"/>
+              </w:numPr>
+              <w:spacing w:after="120"/>
+              <w:rPr>
+                <w:rFonts w:ascii="Arial" w:hAnsi="Arial" w:cs="Arial"/>
+                <w:sz w:val="20"/>
+              </w:rPr>
+            </w:pPr>
+          </w:p>
+        </w:tc>
+        <w:tc>
+          <w:tcPr>
+            <w:tcW w:w="6237" w:type="dxa"/>
+          </w:tcPr>
+          <w:p>
+            <w:pPr>
+              <w:spacing w:after="120"/>
+              <w:jc w:val="both"/>
+              <w:rPr>
+                <w:rFonts w:ascii="Arial" w:hAnsi="Arial" w:cs="Arial"/>
+                <w:sz w:val="20"/>
+              </w:rPr>
+            </w:pPr>
+            <w:r>
+              <w:rPr>
+                <w:rFonts w:ascii="Arial" w:hAnsi="Arial" w:cs="Arial"/>
+                <w:sz w:val="20"/>
+              </w:rPr>
+              <w:t xml:space="preserve">Thank you to </w:t>
+            </w:r>
+            <w:r>
+              <w:rPr>
+                <w:rFonts w:ascii="Arial" w:hAnsi="Arial" w:cs="Arial"/>
+                <w:sz w:val="20"/>
+              </w:rPr>
+              <w:t>Daniel</w:t>
+            </w:r>
+            <w:r>
+              <w:rPr>
+                <w:rFonts w:ascii="Arial" w:hAnsi="Arial" w:cs="Arial"/>
+                <w:sz w:val="20"/>
+              </w:rPr>
+              <w:t xml:space="preserve"> Carlton and </w:t>
+            </w:r>
+            <w:r>
+              <w:rPr>
+                <w:rFonts w:ascii="Arial" w:hAnsi="Arial" w:cs="Arial"/>
+                <w:sz w:val="20"/>
+              </w:rPr>
+              <w:t>Tony</w:t>
+            </w:r>
+            <w:r>
+              <w:rPr>
+                <w:rFonts w:ascii="Arial" w:hAnsi="Arial" w:cs="Arial"/>
+                <w:sz w:val="20"/>
+              </w:rPr>
+              <w:t xml:space="preserve"> Moss </w:t>
+            </w:r>
+            <w:r>
+              <w:rPr>
+                <w:rFonts w:ascii="Arial" w:hAnsi="Arial" w:cs="Arial"/>
+                <w:sz w:val="20"/>
+              </w:rPr>
+              <w:t xml:space="preserve">for running the </w:t>
+            </w:r>
+            <w:r>
+              <w:rPr>
+                <w:rFonts w:ascii="Arial" w:hAnsi="Arial" w:cs="Arial"/>
+                <w:sz w:val="20"/>
+              </w:rPr>
+              <w:t xml:space="preserve">‘A’ Level Maths session </w:t>
+            </w:r>
+            <w:r>
+              <w:rPr>
+                <w:rFonts w:ascii="Arial" w:hAnsi="Arial" w:cs="Arial"/>
+                <w:sz w:val="20"/>
+              </w:rPr>
+              <w:t>yesterday</w:t>
+            </w:r>
+            <w:r>
+              <w:rPr>
+                <w:rFonts w:ascii="Arial" w:hAnsi="Arial" w:cs="Arial"/>
+                <w:sz w:val="20"/>
+              </w:rPr>
+              <w:t>.</w:t>
+            </w:r>
+          </w:p>
+        </w:tc>
+      </w:tr>
+      <w:tr>
+        <w:tc>
+          <w:tcPr>
+            <w:tcW w:w="392" w:type="dxa"/>
+          </w:tcPr>
+          <w:p>
+            <w:pPr>
+              <w:numPr>
+                <w:ilvl w:val="0"/>
+                <w:numId w:val="13"/>
+              </w:numPr>
+              <w:spacing w:after="120"/>
+              <w:rPr>
+                <w:rFonts w:ascii="Arial" w:hAnsi="Arial" w:cs="Arial"/>
+                <w:sz w:val="20"/>
+              </w:rPr>
+            </w:pPr>
+          </w:p>
+        </w:tc>
+        <w:tc>
+          <w:tcPr>
+            <w:tcW w:w="6237" w:type="dxa"/>
+          </w:tcPr>
+          <w:p>
+            <w:pPr>
+              <w:spacing w:after="120"/>
+              <w:jc w:val="both"/>
+              <w:rPr>
+                <w:rFonts w:ascii="Arial" w:hAnsi="Arial" w:cs="Arial"/>
+                <w:sz w:val="20"/>
+              </w:rPr>
+            </w:pPr>
+            <w:r>
+              <w:rPr>
+                <w:rFonts w:ascii="Arial" w:hAnsi="Arial" w:cs="Arial"/>
+                <w:sz w:val="20"/>
+              </w:rPr>
+              <w:t xml:space="preserve">Thank you to </w:t>
+            </w:r>
+            <w:r>
+              <w:rPr>
+                <w:rFonts w:ascii="Arial" w:hAnsi="Arial" w:cs="Arial"/>
+                <w:sz w:val="20"/>
+              </w:rPr>
+              <w:t>Kieron</w:t>
+            </w:r>
+            <w:r>
+              <w:rPr>
+                <w:rFonts w:ascii="Arial" w:hAnsi="Arial" w:cs="Arial"/>
+                <w:sz w:val="20"/>
+              </w:rPr>
+              <w:t xml:space="preserve"> Barnett </w:t>
+            </w:r>
+            <w:r>
+              <w:rPr>
+                <w:rFonts w:ascii="Arial" w:hAnsi="Arial" w:cs="Arial"/>
+                <w:sz w:val="20"/>
+              </w:rPr>
+              <w:t xml:space="preserve">for running the </w:t>
+            </w:r>
+            <w:r>
+              <w:rPr>
+                <w:rFonts w:ascii="Arial" w:hAnsi="Arial" w:cs="Arial"/>
+                <w:sz w:val="20"/>
+              </w:rPr>
+              <w:t xml:space="preserve">Ford Car Challenge </w:t>
+            </w:r>
+            <w:r>
+              <w:rPr>
+                <w:rFonts w:ascii="Arial" w:hAnsi="Arial" w:cs="Arial"/>
+                <w:sz w:val="20"/>
+              </w:rPr>
+              <w:t>yesterday</w:t>
+            </w:r>
+            <w:r>
+              <w:rPr>
+                <w:rFonts w:ascii="Arial" w:hAnsi="Arial" w:cs="Arial"/>
+                <w:sz w:val="20"/>
+              </w:rPr>
+              <w:t>.</w:t>
+            </w:r>
+          </w:p>
+        </w:tc>
+      </w:tr>
+      <w:tr>
+        <w:tc>
+          <w:tcPr>
+            <w:tcW w:w="392" w:type="dxa"/>
+          </w:tcPr>
+          <w:p>
+            <w:pPr>
+              <w:numPr>
+                <w:ilvl w:val="0"/>
+                <w:numId w:val="13"/>
+              </w:numPr>
+              <w:spacing w:after="120"/>
+              <w:rPr>
+                <w:rFonts w:ascii="Arial" w:hAnsi="Arial" w:cs="Arial"/>
+                <w:sz w:val="20"/>
+              </w:rPr>
+            </w:pPr>
+          </w:p>
+        </w:tc>
+        <w:tc>
+          <w:tcPr>
+            <w:tcW w:w="6237" w:type="dxa"/>
+          </w:tcPr>
+          <w:p>
+            <w:pPr>
+              <w:spacing w:after="120"/>
+              <w:jc w:val="both"/>
+              <w:rPr>
+                <w:rFonts w:ascii="Arial" w:hAnsi="Arial" w:cs="Arial"/>
+                <w:sz w:val="20"/>
+              </w:rPr>
+            </w:pPr>
+            <w:r>
+              <w:rPr>
+                <w:rFonts w:ascii="Arial" w:hAnsi="Arial" w:cs="Arial"/>
+                <w:sz w:val="20"/>
+              </w:rPr>
+              <w:t xml:space="preserve">Thank you to </w:t>
+            </w:r>
+            <w:r>
+              <w:rPr>
+                <w:rFonts w:ascii="Arial" w:hAnsi="Arial" w:cs="Arial"/>
+                <w:sz w:val="20"/>
+              </w:rPr>
+              <w:t>Alex</w:t>
+            </w:r>
+            <w:r>
+              <w:rPr>
+                <w:rFonts w:ascii="Arial" w:hAnsi="Arial" w:cs="Arial"/>
+                <w:sz w:val="20"/>
+              </w:rPr>
+              <w:t xml:space="preserve"> Sampson and </w:t>
+            </w:r>
+            <w:r>
+              <w:rPr>
+                <w:rFonts w:ascii="Arial" w:hAnsi="Arial" w:cs="Arial"/>
+                <w:sz w:val="20"/>
+              </w:rPr>
+              <w:t>Theresa</w:t>
+            </w:r>
+            <w:r>
+              <w:rPr>
+                <w:rFonts w:ascii="Arial" w:hAnsi="Arial" w:cs="Arial"/>
+                <w:sz w:val="20"/>
+              </w:rPr>
+              <w:t xml:space="preserve"> Vann </w:t>
+            </w:r>
+            <w:r>
+              <w:rPr>
+                <w:rFonts w:ascii="Arial" w:hAnsi="Arial" w:cs="Arial"/>
+                <w:sz w:val="20"/>
+              </w:rPr>
+              <w:t xml:space="preserve">for running the </w:t>
+            </w:r>
+            <w:r>
+              <w:rPr>
+                <w:rFonts w:ascii="Arial" w:hAnsi="Arial" w:cs="Arial"/>
+                <w:sz w:val="20"/>
+              </w:rPr>
+              <w:t xml:space="preserve">BTEC Animal Care Course </w:t>
+            </w:r>
+            <w:r>
+              <w:rPr>
+                <w:rFonts w:ascii="Arial" w:hAnsi="Arial" w:cs="Arial"/>
+                <w:sz w:val="20"/>
+              </w:rPr>
+              <w:t>yesterday</w:t>
+            </w:r>
+            <w:r>
+              <w:rPr>
+                <w:rFonts w:ascii="Arial" w:hAnsi="Arial" w:cs="Arial"/>
+                <w:sz w:val="20"/>
+              </w:rPr>
+              <w:t>.</w:t>
+            </w:r>
+          </w:p>
+        </w:tc>
+      </w:tr>
+      <w:tr>
+        <w:tc>
+          <w:tcPr>
+            <w:tcW w:w="392" w:type="dxa"/>
+          </w:tcPr>
+          <w:p>
+            <w:pPr>
+              <w:numPr>
+                <w:ilvl w:val="0"/>
+                <w:numId w:val="13"/>
+              </w:numPr>
+              <w:spacing w:after="120"/>
+              <w:rPr>
+                <w:rFonts w:ascii="Arial" w:hAnsi="Arial" w:cs="Arial"/>
+                <w:sz w:val="20"/>
+              </w:rPr>
+            </w:pPr>
+          </w:p>
+        </w:tc>
+        <w:tc>
+          <w:tcPr>
+            <w:tcW w:w="6237" w:type="dxa"/>
+          </w:tcPr>
+          <w:p>
+            <w:pPr>
+              <w:spacing w:after="120"/>
+              <w:jc w:val="both"/>
+              <w:rPr>
+                <w:rFonts w:ascii="Arial" w:hAnsi="Arial" w:cs="Arial"/>
+                <w:sz w:val="20"/>
+              </w:rPr>
+            </w:pPr>
+            <w:r>
+              <w:rPr>
+                <w:rFonts w:ascii="Arial" w:hAnsi="Arial" w:cs="Arial"/>
+                <w:sz w:val="20"/>
+              </w:rPr>
+              <w:t xml:space="preserve">Thank you to </w:t>
+            </w:r>
+            <w:r>
+              <w:rPr>
+                <w:rFonts w:ascii="Arial" w:hAnsi="Arial" w:cs="Arial"/>
+                <w:sz w:val="20"/>
+              </w:rPr>
+              <w:t>Sarah</w:t>
+            </w:r>
+            <w:r>
+              <w:rPr>
+                <w:rFonts w:ascii="Arial" w:hAnsi="Arial" w:cs="Arial"/>
+                <w:sz w:val="20"/>
+              </w:rPr>
+              <w:t xml:space="preserve"> Davey </w:t>
+            </w:r>
+            <w:r>
+              <w:rPr>
+                <w:rFonts w:ascii="Arial" w:hAnsi="Arial" w:cs="Arial"/>
+                <w:sz w:val="20"/>
+              </w:rPr>
+              <w:t xml:space="preserve">for running the </w:t>
+            </w:r>
+            <w:r>
+              <w:rPr>
+                <w:rFonts w:ascii="Arial" w:hAnsi="Arial" w:cs="Arial"/>
+                <w:sz w:val="20"/>
+              </w:rPr>
+              <w:t xml:space="preserve">Science Club </w:t>
+            </w:r>
+            <w:r>
+              <w:rPr>
+                <w:rFonts w:ascii="Arial" w:hAnsi="Arial" w:cs="Arial"/>
+                <w:sz w:val="20"/>
+              </w:rPr>
+              <w:t>yesterday</w:t>
+            </w:r>
+            <w:r>
+              <w:rPr>
+                <w:rFonts w:ascii="Arial" w:hAnsi="Arial" w:cs="Arial"/>
+                <w:sz w:val="20"/>
+              </w:rPr>
+              <w:t>.</w:t>
+            </w:r>
+          </w:p>
+        </w:tc>
+      </w:tr>
+      <w:tr>
+        <w:tc>
+          <w:tcPr>
+            <w:tcW w:w="392" w:type="dxa"/>
+          </w:tcPr>
+          <w:p>
+            <w:pPr>
+              <w:numPr>
+                <w:ilvl w:val="0"/>
+                <w:numId w:val="13"/>
+              </w:numPr>
+              <w:spacing w:after="120"/>
+              <w:rPr>
+                <w:rFonts w:ascii="Arial" w:hAnsi="Arial" w:cs="Arial"/>
+                <w:sz w:val="20"/>
+              </w:rPr>
+            </w:pPr>
+          </w:p>
+        </w:tc>
+        <w:tc>
+          <w:tcPr>
+            <w:tcW w:w="6237" w:type="dxa"/>
+          </w:tcPr>
+          <w:p>
+            <w:pPr>
+              <w:spacing w:after="120"/>
+              <w:jc w:val="both"/>
+              <w:rPr>
+                <w:rFonts w:ascii="Arial" w:hAnsi="Arial" w:cs="Arial"/>
+                <w:sz w:val="20"/>
+              </w:rPr>
+            </w:pPr>
+            <w:r>
+              <w:rPr>
+                <w:rFonts w:ascii="Arial" w:hAnsi="Arial" w:cs="Arial"/>
+                <w:sz w:val="20"/>
+              </w:rPr>
+              <w:t>Thank you to Adam</w:t>
+            </w:r>
+            <w:r>
+              <w:rPr>
+                <w:rFonts w:ascii="Arial" w:hAnsi="Arial" w:cs="Arial"/>
+                <w:sz w:val="20"/>
+              </w:rPr>
+              <w:t xml:space="preserve"> Farrugia, </w:t>
+            </w:r>
+            <w:r>
+              <w:rPr>
+                <w:rFonts w:ascii="Arial" w:hAnsi="Arial" w:cs="Arial"/>
+                <w:sz w:val="20"/>
+              </w:rPr>
+              <w:t>Laura </w:t>
+            </w:r>
+            <w:r>
+              <w:rPr>
+                <w:rFonts w:ascii="Arial" w:hAnsi="Arial" w:cs="Arial"/>
+                <w:sz w:val="20"/>
+              </w:rPr>
+              <w:t xml:space="preserve">Howell, </w:t>
+            </w:r>
+            <w:r>
+              <w:rPr>
+                <w:rFonts w:ascii="Arial" w:hAnsi="Arial" w:cs="Arial"/>
+                <w:sz w:val="20"/>
+              </w:rPr>
+              <w:t>James</w:t>
+            </w:r>
+            <w:r>
+              <w:rPr>
+                <w:rFonts w:ascii="Arial" w:hAnsi="Arial" w:cs="Arial"/>
+                <w:sz w:val="20"/>
+              </w:rPr>
+              <w:t xml:space="preserve"> Meek and </w:t>
+            </w:r>
+            <w:r>
+              <w:rPr>
+                <w:rFonts w:ascii="Arial" w:hAnsi="Arial" w:cs="Arial"/>
+                <w:sz w:val="20"/>
+              </w:rPr>
+              <w:t>Therese</w:t>
+            </w:r>
+            <w:r>
+              <w:rPr>
+                <w:rFonts w:ascii="Arial" w:hAnsi="Arial" w:cs="Arial"/>
+                <w:sz w:val="20"/>
+              </w:rPr>
+              <w:t xml:space="preserve"> Brabant </w:t>
+            </w:r>
+            <w:r>
+              <w:rPr>
+                <w:rFonts w:ascii="Arial" w:hAnsi="Arial" w:cs="Arial"/>
+                <w:sz w:val="20"/>
+              </w:rPr>
+              <w:t xml:space="preserve">for running the </w:t>
+            </w:r>
+            <w:r>
+              <w:rPr>
+                <w:rFonts w:ascii="Arial" w:hAnsi="Arial" w:cs="Arial"/>
+                <w:sz w:val="20"/>
+              </w:rPr>
+              <w:t xml:space="preserve">KS2-KS3 Transition Excellence Network meeting </w:t>
+            </w:r>
+            <w:r>
+              <w:rPr>
+                <w:rFonts w:ascii="Arial" w:hAnsi="Arial" w:cs="Arial"/>
+                <w:sz w:val="20"/>
+              </w:rPr>
+              <w:t>yesterday</w:t>
+            </w:r>
+            <w:r>
+              <w:rPr>
+                <w:rFonts w:ascii="Arial" w:hAnsi="Arial" w:cs="Arial"/>
+                <w:sz w:val="20"/>
+              </w:rPr>
+              <w:t>.</w:t>
+            </w:r>
+          </w:p>
+        </w:tc>
+      </w:tr>
+      <w:tr>
+        <w:tc>
+          <w:tcPr>
+            <w:tcW w:w="392" w:type="dxa"/>
+          </w:tcPr>
+          <w:p>
+            <w:pPr>
+              <w:numPr>
+                <w:ilvl w:val="0"/>
+                <w:numId w:val="13"/>
+              </w:numPr>
+              <w:spacing w:after="120"/>
+              <w:rPr>
+                <w:rFonts w:ascii="Arial" w:hAnsi="Arial" w:cs="Arial"/>
+                <w:sz w:val="20"/>
+              </w:rPr>
+            </w:pPr>
+          </w:p>
+        </w:tc>
+        <w:tc>
+          <w:tcPr>
+            <w:tcW w:w="6237" w:type="dxa"/>
+          </w:tcPr>
+          <w:p>
+            <w:pPr>
+              <w:spacing w:after="120"/>
+              <w:jc w:val="both"/>
+              <w:rPr>
+                <w:rFonts w:ascii="Arial" w:hAnsi="Arial" w:cs="Arial"/>
+                <w:sz w:val="20"/>
+              </w:rPr>
+            </w:pPr>
+            <w:r>
+              <w:rPr>
+                <w:rFonts w:ascii="Arial" w:hAnsi="Arial" w:cs="Arial"/>
+                <w:sz w:val="20"/>
+              </w:rPr>
+              <w:t>Thank you to Hayley</w:t>
+            </w:r>
+            <w:r>
+              <w:rPr>
+                <w:rFonts w:ascii="Arial" w:hAnsi="Arial" w:cs="Arial"/>
+                <w:sz w:val="20"/>
+              </w:rPr>
+              <w:t xml:space="preserve"> Boyce and </w:t>
+            </w:r>
+            <w:r>
+              <w:rPr>
+                <w:rFonts w:ascii="Arial" w:hAnsi="Arial" w:cs="Arial"/>
+                <w:sz w:val="20"/>
+              </w:rPr>
+              <w:t>Kim Simpson</w:t>
+            </w:r>
+            <w:r>
+              <w:rPr>
+                <w:rFonts w:ascii="Arial" w:hAnsi="Arial" w:cs="Arial"/>
+                <w:sz w:val="20"/>
+              </w:rPr>
+              <w:t xml:space="preserve"> </w:t>
+            </w:r>
+            <w:r>
+              <w:rPr>
+                <w:rFonts w:ascii="Arial" w:hAnsi="Arial" w:cs="Arial"/>
+                <w:sz w:val="20"/>
+              </w:rPr>
+              <w:t xml:space="preserve">for running the </w:t>
+            </w:r>
+            <w:r>
+              <w:rPr>
+                <w:rFonts w:ascii="Arial" w:hAnsi="Arial" w:cs="Arial"/>
+                <w:sz w:val="20"/>
+              </w:rPr>
+              <w:t xml:space="preserve">Drama trip to the Gielgud Theatre in London </w:t>
+            </w:r>
+            <w:r>
+              <w:rPr>
+                <w:rFonts w:ascii="Arial" w:hAnsi="Arial" w:cs="Arial"/>
+                <w:sz w:val="20"/>
+              </w:rPr>
+              <w:t>yesterday</w:t>
+            </w:r>
+            <w:r>
+              <w:rPr>
+                <w:rFonts w:ascii="Arial" w:hAnsi="Arial" w:cs="Arial"/>
+                <w:sz w:val="20"/>
+              </w:rPr>
+              <w:t>.</w:t>
             </w:r>
           </w:p>
         </w:tc>
@@ -3239,13 +2966,32 @@
       <w:pPr>
         <w:rPr>
           <w:rFonts w:ascii="Arial" w:hAnsi="Arial" w:cs="Arial"/>
+          <w:b/>
+          <w:i/>
+          <w:sz w:val="32"/>
+        </w:rPr>
+      </w:pPr>
+      <w:r>
+        <w:rPr>
+          <w:rFonts w:ascii="Arial" w:hAnsi="Arial" w:cs="Arial"/>
+          <w:b/>
+          <w:i/>
+          <w:sz w:val="32"/>
+        </w:rPr>
+        <w:t>Have a good weekend!</w:t>
+      </w:r>
+    </w:p>
+    <w:p>
+      <w:pPr>
+        <w:rPr>
+          <w:rFonts w:ascii="Arial" w:hAnsi="Arial" w:cs="Arial"/>
           <w:sz w:val="22"/>
         </w:rPr>
       </w:pPr>
     </w:p>
     <w:sectPr>
       <w:pgSz w:w="11906" w:h="16838"/>
-      <w:pgMar w:top="993" w:right="1440" w:bottom="567" w:left="1440" w:header="1080" w:footer="720" w:gutter="0"/>
+      <w:pgMar w:top="1560" w:right="1440" w:bottom="1440" w:left="1440" w:header="1080" w:footer="720" w:gutter="0"/>
       <w:cols w:space="720"/>
     </w:sectPr>
   </w:body>
@@ -5529,6 +5275,17 @@
       <w:szCs w:val="16"/>
     </w:rPr>
   </w:style>
+  <w:style w:type="paragraph" w:customStyle="1" w:styleId="owapara">
+    <w:name w:val="owapara"/>
+    <w:basedOn w:val="Normal"/>
+    <w:uiPriority w:val="99"/>
+    <w:rsid w:val="007338D1"/>
+    <w:rPr>
+      <w:rFonts w:eastAsiaTheme="minorHAnsi"/>
+      <w:szCs w:val="24"/>
+      <w:lang w:eastAsia="en-GB"/>
+    </w:rPr>
+  </w:style>
 </w:styles>
 </file>
 

</xml_diff>